<commit_message>
Cambiado C -> Expediente en la tabla de Anexo
</commit_message>
<xml_diff>
--- a/admisiones/templates/admisiones/docx/incorporacion_docx_proyecto_convenio_base.docx
+++ b/admisiones/templates/admisiones/docx/incorporacion_docx_proyecto_convenio_base.docx
@@ -1,6 +1,6 @@
 
 <file path=word/document.xml><?xml version="1.0" encoding="utf-8"?>
-<w:document xmlns:wpc="http://schemas.microsoft.com/office/word/2010/wordprocessingCanvas" xmlns:cx="http://schemas.microsoft.com/office/drawing/2014/chartex" xmlns:mc="http://schemas.openxmlformats.org/markup-compatibility/2006" xmlns:o="urn:schemas-microsoft-com:office:office" xmlns:r="http://schemas.openxmlformats.org/officeDocument/2006/relationships" xmlns:m="http://schemas.openxmlformats.org/officeDocument/2006/math" xmlns:v="urn:schemas-microsoft-com:vml" xmlns:wp14="http://schemas.microsoft.com/office/word/2010/wordprocessingDrawing" xmlns:wp="http://schemas.openxmlformats.org/drawingml/2006/wordprocessingDrawing" xmlns:w10="urn:schemas-microsoft-com:office:word" xmlns:w="http://schemas.openxmlformats.org/wordprocessingml/2006/main" xmlns:w14="http://schemas.microsoft.com/office/word/2010/wordml" xmlns:w15="http://schemas.microsoft.com/office/word/2012/wordml" xmlns:w16se="http://schemas.microsoft.com/office/word/2015/wordml/symex" xmlns:wpg="http://schemas.microsoft.com/office/word/2010/wordprocessingGroup" xmlns:wpi="http://schemas.microsoft.com/office/word/2010/wordprocessingInk" xmlns:wne="http://schemas.microsoft.com/office/word/2006/wordml" xmlns:wps="http://schemas.microsoft.com/office/word/2010/wordprocessingShape" mc:Ignorable="w14 w15 w16se wp14">
+<w:document xmlns:wpc="http://schemas.microsoft.com/office/word/2010/wordprocessingCanvas" xmlns:cx="http://schemas.microsoft.com/office/drawing/2014/chartex" xmlns:cx1="http://schemas.microsoft.com/office/drawing/2015/9/8/chartex" xmlns:cx2="http://schemas.microsoft.com/office/drawing/2015/10/21/chartex" xmlns:cx3="http://schemas.microsoft.com/office/drawing/2016/5/9/chartex" xmlns:cx4="http://schemas.microsoft.com/office/drawing/2016/5/10/chartex" xmlns:cx5="http://schemas.microsoft.com/office/drawing/2016/5/11/chartex" xmlns:cx6="http://schemas.microsoft.com/office/drawing/2016/5/12/chartex" xmlns:cx7="http://schemas.microsoft.com/office/drawing/2016/5/13/chartex" xmlns:cx8="http://schemas.microsoft.com/office/drawing/2016/5/14/chartex" xmlns:mc="http://schemas.openxmlformats.org/markup-compatibility/2006" xmlns:aink="http://schemas.microsoft.com/office/drawing/2016/ink" xmlns:am3d="http://schemas.microsoft.com/office/drawing/2017/model3d" xmlns:o="urn:schemas-microsoft-com:office:office" xmlns:oel="http://schemas.microsoft.com/office/2019/extlst" xmlns:r="http://schemas.openxmlformats.org/officeDocument/2006/relationships" xmlns:m="http://schemas.openxmlformats.org/officeDocument/2006/math" xmlns:v="urn:schemas-microsoft-com:vml" xmlns:wp14="http://schemas.microsoft.com/office/word/2010/wordprocessingDrawing" xmlns:wp="http://schemas.openxmlformats.org/drawingml/2006/wordprocessingDrawing" xmlns:w10="urn:schemas-microsoft-com:office:word" xmlns:w="http://schemas.openxmlformats.org/wordprocessingml/2006/main" xmlns:w14="http://schemas.microsoft.com/office/word/2010/wordml" xmlns:w15="http://schemas.microsoft.com/office/word/2012/wordml" xmlns:w16cex="http://schemas.microsoft.com/office/word/2018/wordml/cex" xmlns:w16cid="http://schemas.microsoft.com/office/word/2016/wordml/cid" xmlns:w16="http://schemas.microsoft.com/office/word/2018/wordml" xmlns:w16du="http://schemas.microsoft.com/office/word/2023/wordml/word16du" xmlns:w16sdtdh="http://schemas.microsoft.com/office/word/2020/wordml/sdtdatahash" xmlns:w16sdtfl="http://schemas.microsoft.com/office/word/2024/wordml/sdtformatlock" xmlns:w16se="http://schemas.microsoft.com/office/word/2015/wordml/symex" xmlns:wpg="http://schemas.microsoft.com/office/word/2010/wordprocessingGroup" xmlns:wpi="http://schemas.microsoft.com/office/word/2010/wordprocessingInk" xmlns:wne="http://schemas.microsoft.com/office/word/2006/wordml" xmlns:wps="http://schemas.microsoft.com/office/word/2010/wordprocessingShape" mc:Ignorable="w14 w15 w16se w16cid w16 w16cex w16sdtdh w16sdtfl w16du wp14">
   <w:body>
     <w:p>
       <w:pPr>
@@ -16,7 +16,6 @@
           <w:color w:val="000000" w:themeColor="text1"/>
         </w:rPr>
       </w:pPr>
-      <w:bookmarkStart w:id="0" w:name="_GoBack"/>
     </w:p>
     <w:p>
       <w:pPr>
@@ -79,7 +78,19 @@
           <w:kern w:val="36"/>
           <w:lang w:val="es-AR"/>
         </w:rPr>
-        <w:t>.nombre_organizacion</w:t>
+        <w:t>.nombre_</w:t>
+      </w:r>
+      <w:proofErr w:type="gramStart"/>
+      <w:r>
+        <w:rPr>
+          <w:rFonts w:eastAsia="Times New Roman"/>
+          <w:b/>
+          <w:bCs/>
+          <w:color w:val="000000" w:themeColor="text1"/>
+          <w:kern w:val="36"/>
+          <w:lang w:val="es-AR"/>
+        </w:rPr>
+        <w:t>organizacion</w:t>
       </w:r>
       <w:proofErr w:type="spellEnd"/>
       <w:r>
@@ -91,7 +102,31 @@
           <w:kern w:val="36"/>
           <w:lang w:val="es-AR"/>
         </w:rPr>
-        <w:t xml:space="preserve"> }} DE LA PROVINCIA DE {{ </w:t>
+        <w:t xml:space="preserve"> }</w:t>
+      </w:r>
+      <w:proofErr w:type="gramEnd"/>
+      <w:r>
+        <w:rPr>
+          <w:rFonts w:eastAsia="Times New Roman"/>
+          <w:b/>
+          <w:bCs/>
+          <w:color w:val="000000" w:themeColor="text1"/>
+          <w:kern w:val="36"/>
+          <w:lang w:val="es-AR"/>
+        </w:rPr>
+        <w:t xml:space="preserve">} DE LA PROVINCIA DE </w:t>
+      </w:r>
+      <w:proofErr w:type="gramStart"/>
+      <w:r>
+        <w:rPr>
+          <w:rFonts w:eastAsia="Times New Roman"/>
+          <w:b/>
+          <w:bCs/>
+          <w:color w:val="000000" w:themeColor="text1"/>
+          <w:kern w:val="36"/>
+          <w:lang w:val="es-AR"/>
+        </w:rPr>
+        <w:t xml:space="preserve">{{ </w:t>
       </w:r>
       <w:proofErr w:type="spellStart"/>
       <w:r>
@@ -103,7 +138,31 @@
           <w:kern w:val="36"/>
           <w:lang w:val="es-AR"/>
         </w:rPr>
-        <w:t>informe.provincia_organizacion</w:t>
+        <w:t>informe</w:t>
+      </w:r>
+      <w:proofErr w:type="gramEnd"/>
+      <w:r>
+        <w:rPr>
+          <w:rFonts w:eastAsia="Times New Roman"/>
+          <w:b/>
+          <w:bCs/>
+          <w:color w:val="000000" w:themeColor="text1"/>
+          <w:kern w:val="36"/>
+          <w:lang w:val="es-AR"/>
+        </w:rPr>
+        <w:t>.provincia_</w:t>
+      </w:r>
+      <w:proofErr w:type="gramStart"/>
+      <w:r>
+        <w:rPr>
+          <w:rFonts w:eastAsia="Times New Roman"/>
+          <w:b/>
+          <w:bCs/>
+          <w:color w:val="000000" w:themeColor="text1"/>
+          <w:kern w:val="36"/>
+          <w:lang w:val="es-AR"/>
+        </w:rPr>
+        <w:t>organizacion</w:t>
       </w:r>
       <w:proofErr w:type="spellEnd"/>
       <w:r>
@@ -115,7 +174,19 @@
           <w:kern w:val="36"/>
           <w:lang w:val="es-AR"/>
         </w:rPr>
-        <w:t xml:space="preserve"> }}</w:t>
+        <w:t xml:space="preserve"> }</w:t>
+      </w:r>
+      <w:proofErr w:type="gramEnd"/>
+      <w:r>
+        <w:rPr>
+          <w:rFonts w:eastAsia="Times New Roman"/>
+          <w:b/>
+          <w:bCs/>
+          <w:color w:val="000000" w:themeColor="text1"/>
+          <w:kern w:val="36"/>
+          <w:lang w:val="es-AR"/>
+        </w:rPr>
+        <w:t>}</w:t>
       </w:r>
     </w:p>
     <w:p>
@@ -247,7 +318,25 @@
           <w:color w:val="000000" w:themeColor="text1"/>
           <w:lang w:val="es-AR"/>
         </w:rPr>
-        <w:t xml:space="preserve"> DNI N° </w:t>
+        <w:t xml:space="preserve"> DNI </w:t>
+      </w:r>
+      <w:proofErr w:type="spellStart"/>
+      <w:r>
+        <w:rPr>
+          <w:rFonts w:eastAsia="Times New Roman"/>
+          <w:color w:val="000000" w:themeColor="text1"/>
+          <w:lang w:val="es-AR"/>
+        </w:rPr>
+        <w:t>N°</w:t>
+      </w:r>
+      <w:proofErr w:type="spellEnd"/>
+      <w:r>
+        <w:rPr>
+          <w:rFonts w:eastAsia="Times New Roman"/>
+          <w:color w:val="000000" w:themeColor="text1"/>
+          <w:lang w:val="es-AR"/>
+        </w:rPr>
+        <w:t xml:space="preserve"> </w:t>
       </w:r>
       <w:proofErr w:type="spellStart"/>
       <w:r>
@@ -742,7 +831,6 @@
           <w:color w:val="000000" w:themeColor="text1"/>
           <w:lang w:val="es-AR"/>
         </w:rPr>
-        <w:lastRenderedPageBreak/>
         <w:t xml:space="preserve">Cláusula </w:t>
       </w:r>
       <w:proofErr w:type="gramStart"/>
@@ -773,7 +861,16 @@
           <w:color w:val="000000" w:themeColor="text1"/>
           <w:lang w:val="es-AR"/>
         </w:rPr>
-        <w:t xml:space="preserve">Los fondos citados precedentemente serán acreditados en forma mensual a una cuenta asociada a una Tarjeta Electrónica habilitada para la Adquisición de alimentos secos y frescos para el fortalecimiento del servicio alimentario brindado por “EL {{ </w:t>
+        <w:t xml:space="preserve">Los fondos citados precedentemente serán acreditados en forma mensual a una cuenta asociada a una Tarjeta Electrónica habilitada para la Adquisición de alimentos secos y frescos para el fortalecimiento del servicio alimentario brindado por “EL </w:t>
+      </w:r>
+      <w:proofErr w:type="gramStart"/>
+      <w:r>
+        <w:rPr>
+          <w:rFonts w:eastAsia="Times New Roman"/>
+          <w:color w:val="000000" w:themeColor="text1"/>
+          <w:lang w:val="es-AR"/>
+        </w:rPr>
+        <w:t xml:space="preserve">{{ </w:t>
       </w:r>
       <w:proofErr w:type="spellStart"/>
       <w:r>
@@ -782,7 +879,25 @@
           <w:color w:val="000000" w:themeColor="text1"/>
           <w:lang w:val="es-AR"/>
         </w:rPr>
-        <w:t>informe.tipo_espacio</w:t>
+        <w:t>informe</w:t>
+      </w:r>
+      <w:proofErr w:type="gramEnd"/>
+      <w:r>
+        <w:rPr>
+          <w:rFonts w:eastAsia="Times New Roman"/>
+          <w:color w:val="000000" w:themeColor="text1"/>
+          <w:lang w:val="es-AR"/>
+        </w:rPr>
+        <w:t>.tipo_</w:t>
+      </w:r>
+      <w:proofErr w:type="gramStart"/>
+      <w:r>
+        <w:rPr>
+          <w:rFonts w:eastAsia="Times New Roman"/>
+          <w:color w:val="000000" w:themeColor="text1"/>
+          <w:lang w:val="es-AR"/>
+        </w:rPr>
+        <w:t>espacio</w:t>
       </w:r>
       <w:proofErr w:type="spellEnd"/>
       <w:r>
@@ -791,7 +906,16 @@
           <w:color w:val="000000" w:themeColor="text1"/>
           <w:lang w:val="es-AR"/>
         </w:rPr>
-        <w:t xml:space="preserve"> }}” señalado en el Anexo.</w:t>
+        <w:t xml:space="preserve"> }</w:t>
+      </w:r>
+      <w:proofErr w:type="gramEnd"/>
+      <w:r>
+        <w:rPr>
+          <w:rFonts w:eastAsia="Times New Roman"/>
+          <w:color w:val="000000" w:themeColor="text1"/>
+          <w:lang w:val="es-AR"/>
+        </w:rPr>
+        <w:t>}” señalado en el Anexo.</w:t>
       </w:r>
     </w:p>
     <w:p>
@@ -953,7 +1077,16 @@
           <w:color w:val="000000" w:themeColor="text1"/>
           <w:lang w:val="es-AR"/>
         </w:rPr>
-        <w:t xml:space="preserve">se compromete a invertir la suma citada a fines de complementar los servicios alimentarios del {{ </w:t>
+        <w:t xml:space="preserve">se compromete a invertir la suma citada a fines de complementar los servicios alimentarios del </w:t>
+      </w:r>
+      <w:proofErr w:type="gramStart"/>
+      <w:r>
+        <w:rPr>
+          <w:rFonts w:eastAsia="Times New Roman"/>
+          <w:color w:val="000000" w:themeColor="text1"/>
+          <w:lang w:val="es-AR"/>
+        </w:rPr>
+        <w:t xml:space="preserve">{{ </w:t>
       </w:r>
       <w:proofErr w:type="spellStart"/>
       <w:r>
@@ -962,7 +1095,25 @@
           <w:color w:val="000000" w:themeColor="text1"/>
           <w:lang w:val="es-AR"/>
         </w:rPr>
-        <w:t>informe.tipo_espacio</w:t>
+        <w:t>informe</w:t>
+      </w:r>
+      <w:proofErr w:type="gramEnd"/>
+      <w:r>
+        <w:rPr>
+          <w:rFonts w:eastAsia="Times New Roman"/>
+          <w:color w:val="000000" w:themeColor="text1"/>
+          <w:lang w:val="es-AR"/>
+        </w:rPr>
+        <w:t>.tipo_</w:t>
+      </w:r>
+      <w:proofErr w:type="gramStart"/>
+      <w:r>
+        <w:rPr>
+          <w:rFonts w:eastAsia="Times New Roman"/>
+          <w:color w:val="000000" w:themeColor="text1"/>
+          <w:lang w:val="es-AR"/>
+        </w:rPr>
+        <w:t>espacio</w:t>
       </w:r>
       <w:proofErr w:type="spellEnd"/>
       <w:r>
@@ -971,7 +1122,16 @@
           <w:color w:val="000000" w:themeColor="text1"/>
           <w:lang w:val="es-AR"/>
         </w:rPr>
-        <w:t xml:space="preserve"> }} citado en el ANEXO del presente, al que asisten personas en situación de vulnerabilidad social y económica; con arreglo al tipo y modalidad de servicio, y cantidad de destinatarios allí consignados.</w:t>
+        <w:t xml:space="preserve"> }</w:t>
+      </w:r>
+      <w:proofErr w:type="gramEnd"/>
+      <w:r>
+        <w:rPr>
+          <w:rFonts w:eastAsia="Times New Roman"/>
+          <w:color w:val="000000" w:themeColor="text1"/>
+          <w:lang w:val="es-AR"/>
+        </w:rPr>
+        <w:t>} citado en el ANEXO del presente, al que asisten personas en situación de vulnerabilidad social y económica; con arreglo al tipo y modalidad de servicio, y cantidad de destinatarios allí consignados.</w:t>
       </w:r>
     </w:p>
     <w:p>
@@ -1189,7 +1349,16 @@
           <w:color w:val="000000" w:themeColor="text1"/>
           <w:lang w:val="es-AR"/>
         </w:rPr>
-        <w:t>.tipo_espacio</w:t>
+        <w:t>.tipo_</w:t>
+      </w:r>
+      <w:proofErr w:type="gramStart"/>
+      <w:r>
+        <w:rPr>
+          <w:rFonts w:eastAsia="Times New Roman"/>
+          <w:color w:val="000000" w:themeColor="text1"/>
+          <w:lang w:val="es-AR"/>
+        </w:rPr>
+        <w:t>espacio</w:t>
       </w:r>
       <w:proofErr w:type="spellEnd"/>
       <w:r>
@@ -1198,7 +1367,25 @@
           <w:color w:val="000000" w:themeColor="text1"/>
           <w:lang w:val="es-AR"/>
         </w:rPr>
-        <w:t xml:space="preserve"> }}, o a terceros para cualquier fin que fuere; dejándose expresa constancia que la misma está destinada exclusivamente al funcionamiento del servicio alimentario del {{ </w:t>
+        <w:t xml:space="preserve"> }</w:t>
+      </w:r>
+      <w:proofErr w:type="gramEnd"/>
+      <w:r>
+        <w:rPr>
+          <w:rFonts w:eastAsia="Times New Roman"/>
+          <w:color w:val="000000" w:themeColor="text1"/>
+          <w:lang w:val="es-AR"/>
+        </w:rPr>
+        <w:t xml:space="preserve">}, o a terceros para cualquier fin que fuere; dejándose expresa constancia que la misma está destinada exclusivamente al funcionamiento del servicio alimentario del </w:t>
+      </w:r>
+      <w:proofErr w:type="gramStart"/>
+      <w:r>
+        <w:rPr>
+          <w:rFonts w:eastAsia="Times New Roman"/>
+          <w:color w:val="000000" w:themeColor="text1"/>
+          <w:lang w:val="es-AR"/>
+        </w:rPr>
+        <w:t xml:space="preserve">{{ </w:t>
       </w:r>
       <w:proofErr w:type="spellStart"/>
       <w:r>
@@ -1207,7 +1394,25 @@
           <w:color w:val="000000" w:themeColor="text1"/>
           <w:lang w:val="es-AR"/>
         </w:rPr>
-        <w:t>informe.tipo_espacio</w:t>
+        <w:t>informe</w:t>
+      </w:r>
+      <w:proofErr w:type="gramEnd"/>
+      <w:r>
+        <w:rPr>
+          <w:rFonts w:eastAsia="Times New Roman"/>
+          <w:color w:val="000000" w:themeColor="text1"/>
+          <w:lang w:val="es-AR"/>
+        </w:rPr>
+        <w:t>.tipo_</w:t>
+      </w:r>
+      <w:proofErr w:type="gramStart"/>
+      <w:r>
+        <w:rPr>
+          <w:rFonts w:eastAsia="Times New Roman"/>
+          <w:color w:val="000000" w:themeColor="text1"/>
+          <w:lang w:val="es-AR"/>
+        </w:rPr>
+        <w:t>espacio</w:t>
       </w:r>
       <w:proofErr w:type="spellEnd"/>
       <w:r>
@@ -1216,7 +1421,16 @@
           <w:color w:val="000000" w:themeColor="text1"/>
           <w:lang w:val="es-AR"/>
         </w:rPr>
-        <w:t xml:space="preserve"> }} designado.</w:t>
+        <w:t xml:space="preserve"> }</w:t>
+      </w:r>
+      <w:proofErr w:type="gramEnd"/>
+      <w:r>
+        <w:rPr>
+          <w:rFonts w:eastAsia="Times New Roman"/>
+          <w:color w:val="000000" w:themeColor="text1"/>
+          <w:lang w:val="es-AR"/>
+        </w:rPr>
+        <w:t>} designado.</w:t>
       </w:r>
     </w:p>
     <w:p>
@@ -1323,7 +1537,16 @@
           <w:color w:val="000000" w:themeColor="text1"/>
           <w:lang w:val="es-AR"/>
         </w:rPr>
-        <w:t>.tipo_espacio</w:t>
+        <w:t>.tipo_</w:t>
+      </w:r>
+      <w:proofErr w:type="gramStart"/>
+      <w:r>
+        <w:rPr>
+          <w:rFonts w:eastAsia="Times New Roman"/>
+          <w:color w:val="000000" w:themeColor="text1"/>
+          <w:lang w:val="es-AR"/>
+        </w:rPr>
+        <w:t>espacio</w:t>
       </w:r>
       <w:proofErr w:type="spellEnd"/>
       <w:r>
@@ -1332,7 +1555,16 @@
           <w:color w:val="000000" w:themeColor="text1"/>
           <w:lang w:val="es-AR"/>
         </w:rPr>
-        <w:t xml:space="preserve"> }} objeto de financiamiento y una persona física o jurídica proveedora de bienes o servicios destinados a los mismos. Asimismo, dicha prohibición se aplicará en aquellos casos en que se verifique la existencia de relaciones de parentesco y/o amistad.</w:t>
+        <w:t xml:space="preserve"> }</w:t>
+      </w:r>
+      <w:proofErr w:type="gramEnd"/>
+      <w:r>
+        <w:rPr>
+          <w:rFonts w:eastAsia="Times New Roman"/>
+          <w:color w:val="000000" w:themeColor="text1"/>
+          <w:lang w:val="es-AR"/>
+        </w:rPr>
+        <w:t>} objeto de financiamiento y una persona física o jurídica proveedora de bienes o servicios destinados a los mismos. Asimismo, dicha prohibición se aplicará en aquellos casos en que se verifique la existencia de relaciones de parentesco y/o amistad.</w:t>
       </w:r>
     </w:p>
     <w:p>
@@ -1355,7 +1587,6 @@
           <w:color w:val="000000" w:themeColor="text1"/>
           <w:lang w:val="es-AR"/>
         </w:rPr>
-        <w:lastRenderedPageBreak/>
         <w:t xml:space="preserve">Cláusula </w:t>
       </w:r>
       <w:proofErr w:type="gramStart"/>
@@ -1404,7 +1635,25 @@
           <w:color w:val="000000" w:themeColor="text1"/>
           <w:lang w:val="es-AR"/>
         </w:rPr>
-        <w:t>deberán responder a las normas del Código Alimentario Nacional, tomándose los recaudos necesarios a fin que las fechas de vencimiento permitan el consumo de los productos con una antelación suficiente para su adecuado dispendio.</w:t>
+        <w:t xml:space="preserve">deberán responder a las normas del Código Alimentario Nacional, tomándose los recaudos necesarios </w:t>
+      </w:r>
+      <w:proofErr w:type="gramStart"/>
+      <w:r>
+        <w:rPr>
+          <w:rFonts w:eastAsia="Times New Roman"/>
+          <w:color w:val="000000" w:themeColor="text1"/>
+          <w:lang w:val="es-AR"/>
+        </w:rPr>
+        <w:t>a fin que</w:t>
+      </w:r>
+      <w:proofErr w:type="gramEnd"/>
+      <w:r>
+        <w:rPr>
+          <w:rFonts w:eastAsia="Times New Roman"/>
+          <w:color w:val="000000" w:themeColor="text1"/>
+          <w:lang w:val="es-AR"/>
+        </w:rPr>
+        <w:t xml:space="preserve"> las fechas de vencimiento permitan el consumo de los productos con una antelación suficiente para su adecuado dispendio.</w:t>
       </w:r>
     </w:p>
     <w:p>
@@ -1619,7 +1868,16 @@
           <w:color w:val="000000" w:themeColor="text1"/>
           <w:lang w:val="es-AR"/>
         </w:rPr>
-        <w:t>.tipo_espacio</w:t>
+        <w:t>.tipo_</w:t>
+      </w:r>
+      <w:proofErr w:type="gramStart"/>
+      <w:r>
+        <w:rPr>
+          <w:rFonts w:eastAsia="Times New Roman"/>
+          <w:color w:val="000000" w:themeColor="text1"/>
+          <w:lang w:val="es-AR"/>
+        </w:rPr>
+        <w:t>espacio</w:t>
       </w:r>
       <w:proofErr w:type="spellEnd"/>
       <w:r>
@@ -1628,7 +1886,16 @@
           <w:color w:val="000000" w:themeColor="text1"/>
           <w:lang w:val="es-AR"/>
         </w:rPr>
-        <w:t xml:space="preserve"> }}.</w:t>
+        <w:t xml:space="preserve"> }</w:t>
+      </w:r>
+      <w:proofErr w:type="gramEnd"/>
+      <w:r>
+        <w:rPr>
+          <w:rFonts w:eastAsia="Times New Roman"/>
+          <w:color w:val="000000" w:themeColor="text1"/>
+          <w:lang w:val="es-AR"/>
+        </w:rPr>
+        <w:t>}.</w:t>
       </w:r>
     </w:p>
     <w:p>
@@ -1704,7 +1971,16 @@
           <w:color w:val="000000" w:themeColor="text1"/>
           <w:lang w:val="es-AR"/>
         </w:rPr>
-        <w:t>.tipo_espacio</w:t>
+        <w:t>.tipo_</w:t>
+      </w:r>
+      <w:proofErr w:type="gramStart"/>
+      <w:r>
+        <w:rPr>
+          <w:rFonts w:eastAsia="Times New Roman"/>
+          <w:color w:val="000000" w:themeColor="text1"/>
+          <w:lang w:val="es-AR"/>
+        </w:rPr>
+        <w:t>espacio</w:t>
       </w:r>
       <w:proofErr w:type="spellEnd"/>
       <w:r>
@@ -1713,7 +1989,16 @@
           <w:color w:val="000000" w:themeColor="text1"/>
           <w:lang w:val="es-AR"/>
         </w:rPr>
-        <w:t xml:space="preserve"> }} objeto de financiamiento. Si se realizara alguno de los cambios indicados, el mismo se considerará válido, una vez efectuada la notificación por parte de </w:t>
+        <w:t xml:space="preserve"> }</w:t>
+      </w:r>
+      <w:proofErr w:type="gramEnd"/>
+      <w:r>
+        <w:rPr>
+          <w:rFonts w:eastAsia="Times New Roman"/>
+          <w:color w:val="000000" w:themeColor="text1"/>
+          <w:lang w:val="es-AR"/>
+        </w:rPr>
+        <w:t xml:space="preserve">} objeto de financiamiento. Si se realizara alguno de los cambios indicados, el mismo se considerará válido, una vez efectuada la notificación por parte de </w:t>
       </w:r>
       <w:r>
         <w:rPr>
@@ -2109,7 +2394,6 @@
           <w:color w:val="000000" w:themeColor="text1"/>
           <w:lang w:val="es-AR"/>
         </w:rPr>
-        <w:lastRenderedPageBreak/>
         <w:t xml:space="preserve">Cláusula </w:t>
       </w:r>
       <w:proofErr w:type="gramStart"/>
@@ -2140,7 +2424,16 @@
           <w:color w:val="000000" w:themeColor="text1"/>
           <w:lang w:val="es-AR"/>
         </w:rPr>
-        <w:t xml:space="preserve">deberá arbitrar los medios necesarios a los fines de que el {{ </w:t>
+        <w:t xml:space="preserve">deberá arbitrar los medios necesarios a los fines de que el </w:t>
+      </w:r>
+      <w:proofErr w:type="gramStart"/>
+      <w:r>
+        <w:rPr>
+          <w:rFonts w:eastAsia="Times New Roman"/>
+          <w:color w:val="000000" w:themeColor="text1"/>
+          <w:lang w:val="es-AR"/>
+        </w:rPr>
+        <w:t xml:space="preserve">{{ </w:t>
       </w:r>
       <w:proofErr w:type="spellStart"/>
       <w:r>
@@ -2149,7 +2442,25 @@
           <w:color w:val="000000" w:themeColor="text1"/>
           <w:lang w:val="es-AR"/>
         </w:rPr>
-        <w:t>informe.tipo_espacio</w:t>
+        <w:t>informe</w:t>
+      </w:r>
+      <w:proofErr w:type="gramEnd"/>
+      <w:r>
+        <w:rPr>
+          <w:rFonts w:eastAsia="Times New Roman"/>
+          <w:color w:val="000000" w:themeColor="text1"/>
+          <w:lang w:val="es-AR"/>
+        </w:rPr>
+        <w:t>.tipo_</w:t>
+      </w:r>
+      <w:proofErr w:type="gramStart"/>
+      <w:r>
+        <w:rPr>
+          <w:rFonts w:eastAsia="Times New Roman"/>
+          <w:color w:val="000000" w:themeColor="text1"/>
+          <w:lang w:val="es-AR"/>
+        </w:rPr>
+        <w:t>espacio</w:t>
       </w:r>
       <w:proofErr w:type="spellEnd"/>
       <w:r>
@@ -2158,7 +2469,16 @@
           <w:color w:val="000000" w:themeColor="text1"/>
           <w:lang w:val="es-AR"/>
         </w:rPr>
-        <w:t xml:space="preserve"> }} designado lleve en su respectivo establecimiento los siguientes registros:</w:t>
+        <w:t xml:space="preserve"> }</w:t>
+      </w:r>
+      <w:proofErr w:type="gramEnd"/>
+      <w:r>
+        <w:rPr>
+          <w:rFonts w:eastAsia="Times New Roman"/>
+          <w:color w:val="000000" w:themeColor="text1"/>
+          <w:lang w:val="es-AR"/>
+        </w:rPr>
+        <w:t>} designado lleve en su respectivo establecimiento los siguientes registros:</w:t>
       </w:r>
     </w:p>
     <w:p>
@@ -2260,7 +2580,16 @@
           <w:color w:val="000000" w:themeColor="text1"/>
           <w:lang w:val="es-AR"/>
         </w:rPr>
-        <w:t>.tipo_espacio</w:t>
+        <w:t>.tipo_</w:t>
+      </w:r>
+      <w:proofErr w:type="gramStart"/>
+      <w:r>
+        <w:rPr>
+          <w:rFonts w:eastAsia="Times New Roman"/>
+          <w:color w:val="000000" w:themeColor="text1"/>
+          <w:lang w:val="es-AR"/>
+        </w:rPr>
+        <w:t>espacio</w:t>
       </w:r>
       <w:proofErr w:type="spellEnd"/>
       <w:r>
@@ -2269,7 +2598,16 @@
           <w:color w:val="000000" w:themeColor="text1"/>
           <w:lang w:val="es-AR"/>
         </w:rPr>
-        <w:t xml:space="preserve"> }};</w:t>
+        <w:t xml:space="preserve"> }</w:t>
+      </w:r>
+      <w:proofErr w:type="gramEnd"/>
+      <w:r>
+        <w:rPr>
+          <w:rFonts w:eastAsia="Times New Roman"/>
+          <w:color w:val="000000" w:themeColor="text1"/>
+          <w:lang w:val="es-AR"/>
+        </w:rPr>
+        <w:t>};</w:t>
       </w:r>
     </w:p>
     <w:p>
@@ -2359,7 +2697,16 @@
           <w:color w:val="000000" w:themeColor="text1"/>
           <w:lang w:val="es-AR"/>
         </w:rPr>
-        <w:t>.tipo_espacio</w:t>
+        <w:t>.tipo_</w:t>
+      </w:r>
+      <w:proofErr w:type="gramStart"/>
+      <w:r>
+        <w:rPr>
+          <w:rFonts w:eastAsia="Times New Roman"/>
+          <w:color w:val="000000" w:themeColor="text1"/>
+          <w:lang w:val="es-AR"/>
+        </w:rPr>
+        <w:t>espacio</w:t>
       </w:r>
       <w:proofErr w:type="spellEnd"/>
       <w:r>
@@ -2368,7 +2715,16 @@
           <w:color w:val="000000" w:themeColor="text1"/>
           <w:lang w:val="es-AR"/>
         </w:rPr>
-        <w:t xml:space="preserve"> }}.</w:t>
+        <w:t xml:space="preserve"> }</w:t>
+      </w:r>
+      <w:proofErr w:type="gramEnd"/>
+      <w:r>
+        <w:rPr>
+          <w:rFonts w:eastAsia="Times New Roman"/>
+          <w:color w:val="000000" w:themeColor="text1"/>
+          <w:lang w:val="es-AR"/>
+        </w:rPr>
+        <w:t>}.</w:t>
       </w:r>
     </w:p>
     <w:p>
@@ -2579,7 +2935,16 @@
           <w:color w:val="000000" w:themeColor="text1"/>
           <w:lang w:val="es-AR"/>
         </w:rPr>
-        <w:t>.tipo_espacio</w:t>
+        <w:t>.tipo_</w:t>
+      </w:r>
+      <w:proofErr w:type="gramStart"/>
+      <w:r>
+        <w:rPr>
+          <w:rFonts w:eastAsia="Times New Roman"/>
+          <w:color w:val="000000" w:themeColor="text1"/>
+          <w:lang w:val="es-AR"/>
+        </w:rPr>
+        <w:t>espacio</w:t>
       </w:r>
       <w:proofErr w:type="spellEnd"/>
       <w:r>
@@ -2588,7 +2953,16 @@
           <w:color w:val="000000" w:themeColor="text1"/>
           <w:lang w:val="es-AR"/>
         </w:rPr>
-        <w:t xml:space="preserve"> }}” de la totalidad de los fondos recibidos, en un plazo de TREINTA (30) días posteriores al último </w:t>
+        <w:t xml:space="preserve"> }</w:t>
+      </w:r>
+      <w:proofErr w:type="gramEnd"/>
+      <w:r>
+        <w:rPr>
+          <w:rFonts w:eastAsia="Times New Roman"/>
+          <w:color w:val="000000" w:themeColor="text1"/>
+          <w:lang w:val="es-AR"/>
+        </w:rPr>
+        <w:t xml:space="preserve">}” de la totalidad de los fondos recibidos, en un plazo de TREINTA (30) días posteriores al último </w:t>
       </w:r>
       <w:proofErr w:type="spellStart"/>
       <w:r>
@@ -2658,25 +3032,7 @@
           <w:color w:val="000000" w:themeColor="text1"/>
           <w:lang w:val="es-AR"/>
         </w:rPr>
-        <w:t xml:space="preserve">La documentación </w:t>
-      </w:r>
-      <w:proofErr w:type="spellStart"/>
-      <w:r>
-        <w:rPr>
-          <w:rFonts w:eastAsia="Times New Roman"/>
-          <w:color w:val="000000" w:themeColor="text1"/>
-          <w:lang w:val="es-AR"/>
-        </w:rPr>
-        <w:t>respaldatoria</w:t>
-      </w:r>
-      <w:proofErr w:type="spellEnd"/>
-      <w:r>
-        <w:rPr>
-          <w:rFonts w:eastAsia="Times New Roman"/>
-          <w:color w:val="000000" w:themeColor="text1"/>
-          <w:lang w:val="es-AR"/>
-        </w:rPr>
-        <w:t xml:space="preserve"> deberá cumplir indefectiblemente los requisitos establecidos en la Resolución General Nº 1415/2003 de la AFIP. Los comprobantes podrán ser facturas “A”, “B” o “C” emitidas a nombre del titular y/o tickets emitidos por Controladora Fiscal homologada en AFIP con la debida observancia de los montos a rendir de conformidad con lo expuesto.</w:t>
+        <w:t>La documentación respaldatoria deberá cumplir indefectiblemente los requisitos establecidos en la Resolución General Nº 1415/2003 de la AFIP. Los comprobantes podrán ser facturas “A”, “B” o “C” emitidas a nombre del titular y/o tickets emitidos por Controladora Fiscal homologada en AFIP con la debida observancia de los montos a rendir de conformidad con lo expuesto.</w:t>
       </w:r>
     </w:p>
     <w:p>
@@ -2795,34 +3151,7 @@
           <w:color w:val="000000" w:themeColor="text1"/>
           <w:lang w:val="es-AR"/>
         </w:rPr>
-        <w:t xml:space="preserve">se compromete a adoptar las medidas necesarias con relación a los sistemas contables, administrativos y financieros a fin de facilitar el control de </w:t>
-      </w:r>
-      <w:r>
-        <w:rPr>
-          <w:rFonts w:eastAsia="Times New Roman"/>
-          <w:color w:val="000000" w:themeColor="text1"/>
-          <w:lang w:val="es-AR"/>
-        </w:rPr>
-        <w:lastRenderedPageBreak/>
-        <w:t xml:space="preserve">su correspondiente rendición técnica y a conservar debidamente archivada por el término de DIEZ (10) años toda la documentación original </w:t>
-      </w:r>
-      <w:proofErr w:type="spellStart"/>
-      <w:r>
-        <w:rPr>
-          <w:rFonts w:eastAsia="Times New Roman"/>
-          <w:color w:val="000000" w:themeColor="text1"/>
-          <w:lang w:val="es-AR"/>
-        </w:rPr>
-        <w:t>respaldatoria</w:t>
-      </w:r>
-      <w:proofErr w:type="spellEnd"/>
-      <w:r>
-        <w:rPr>
-          <w:rFonts w:eastAsia="Times New Roman"/>
-          <w:color w:val="000000" w:themeColor="text1"/>
-          <w:lang w:val="es-AR"/>
-        </w:rPr>
-        <w:t xml:space="preserve"> correspondiente a la ejecución del presente Convenio.</w:t>
+        <w:t>se compromete a adoptar las medidas necesarias con relación a los sistemas contables, administrativos y financieros a fin de facilitar el control de su correspondiente rendición técnica y a conservar debidamente archivada por el término de DIEZ (10) años toda la documentación original respaldatoria correspondiente a la ejecución del presente Convenio.</w:t>
       </w:r>
     </w:p>
     <w:p>
@@ -3285,7 +3614,16 @@
           <w:color w:val="000000" w:themeColor="text1"/>
           <w:lang w:val="es-AR"/>
         </w:rPr>
-        <w:t>.tipo_espacio</w:t>
+        <w:t>.tipo_</w:t>
+      </w:r>
+      <w:proofErr w:type="gramStart"/>
+      <w:r>
+        <w:rPr>
+          <w:rFonts w:eastAsia="Times New Roman"/>
+          <w:color w:val="000000" w:themeColor="text1"/>
+          <w:lang w:val="es-AR"/>
+        </w:rPr>
+        <w:t>espacio</w:t>
       </w:r>
       <w:proofErr w:type="spellEnd"/>
       <w:r>
@@ -3294,7 +3632,16 @@
           <w:color w:val="000000" w:themeColor="text1"/>
           <w:lang w:val="es-AR"/>
         </w:rPr>
-        <w:t xml:space="preserve"> }} objeto de la infracción.</w:t>
+        <w:t xml:space="preserve"> }</w:t>
+      </w:r>
+      <w:proofErr w:type="gramEnd"/>
+      <w:r>
+        <w:rPr>
+          <w:rFonts w:eastAsia="Times New Roman"/>
+          <w:color w:val="000000" w:themeColor="text1"/>
+          <w:lang w:val="es-AR"/>
+        </w:rPr>
+        <w:t>} objeto de la infracción.</w:t>
       </w:r>
     </w:p>
     <w:p>
@@ -3365,7 +3712,16 @@
           <w:color w:val="000000" w:themeColor="text1"/>
           <w:lang w:val="es-AR"/>
         </w:rPr>
-        <w:t xml:space="preserve">podrá disponer, por sí o por la Entidad que designare a dicho efecto, la visita al {{ </w:t>
+        <w:t xml:space="preserve">podrá disponer, por sí o por la Entidad que designare a dicho efecto, la visita al </w:t>
+      </w:r>
+      <w:proofErr w:type="gramStart"/>
+      <w:r>
+        <w:rPr>
+          <w:rFonts w:eastAsia="Times New Roman"/>
+          <w:color w:val="000000" w:themeColor="text1"/>
+          <w:lang w:val="es-AR"/>
+        </w:rPr>
+        <w:t xml:space="preserve">{{ </w:t>
       </w:r>
       <w:proofErr w:type="spellStart"/>
       <w:r>
@@ -3374,7 +3730,25 @@
           <w:color w:val="000000" w:themeColor="text1"/>
           <w:lang w:val="es-AR"/>
         </w:rPr>
-        <w:t>informe.tipo_espacio</w:t>
+        <w:t>informe</w:t>
+      </w:r>
+      <w:proofErr w:type="gramEnd"/>
+      <w:r>
+        <w:rPr>
+          <w:rFonts w:eastAsia="Times New Roman"/>
+          <w:color w:val="000000" w:themeColor="text1"/>
+          <w:lang w:val="es-AR"/>
+        </w:rPr>
+        <w:t>.tipo_</w:t>
+      </w:r>
+      <w:proofErr w:type="gramStart"/>
+      <w:r>
+        <w:rPr>
+          <w:rFonts w:eastAsia="Times New Roman"/>
+          <w:color w:val="000000" w:themeColor="text1"/>
+          <w:lang w:val="es-AR"/>
+        </w:rPr>
+        <w:t>espacio</w:t>
       </w:r>
       <w:proofErr w:type="spellEnd"/>
       <w:r>
@@ -3383,25 +3757,16 @@
           <w:color w:val="000000" w:themeColor="text1"/>
           <w:lang w:val="es-AR"/>
         </w:rPr>
-        <w:t xml:space="preserve"> }} por parte de un agente que supervise la aplicación de los fondos; pudiendo verificar ello asimismo por medios alternativos y/o complementarios (fotos, </w:t>
-      </w:r>
-      <w:proofErr w:type="spellStart"/>
-      <w:r>
-        <w:rPr>
-          <w:rFonts w:eastAsia="Times New Roman"/>
-          <w:color w:val="000000" w:themeColor="text1"/>
-          <w:lang w:val="es-AR"/>
-        </w:rPr>
-        <w:t>videollamadas</w:t>
-      </w:r>
-      <w:proofErr w:type="spellEnd"/>
-      <w:r>
-        <w:rPr>
-          <w:rFonts w:eastAsia="Times New Roman"/>
-          <w:color w:val="000000" w:themeColor="text1"/>
-          <w:lang w:val="es-AR"/>
-        </w:rPr>
-        <w:t xml:space="preserve">, reuniones virtuales, </w:t>
+        <w:t xml:space="preserve"> }</w:t>
+      </w:r>
+      <w:proofErr w:type="gramEnd"/>
+      <w:r>
+        <w:rPr>
+          <w:rFonts w:eastAsia="Times New Roman"/>
+          <w:color w:val="000000" w:themeColor="text1"/>
+          <w:lang w:val="es-AR"/>
+        </w:rPr>
+        <w:t xml:space="preserve">} por parte de un agente que supervise la aplicación de los fondos; pudiendo verificar ello asimismo por medios alternativos y/o complementarios (fotos, videollamadas, reuniones virtuales, </w:t>
       </w:r>
       <w:proofErr w:type="spellStart"/>
       <w:r>
@@ -3440,7 +3805,6 @@
           <w:color w:val="000000" w:themeColor="text1"/>
           <w:lang w:val="es-AR"/>
         </w:rPr>
-        <w:lastRenderedPageBreak/>
         <w:t xml:space="preserve">Asimismo, </w:t>
       </w:r>
       <w:r>
@@ -3886,7 +4250,6 @@
           <w:color w:val="000000" w:themeColor="text1"/>
           <w:lang w:val="es-AR"/>
         </w:rPr>
-        <w:lastRenderedPageBreak/>
         <w:t xml:space="preserve">Cláusula Décima Séptima.- Integridad: “LA ASOCIACIÓN DE HECHO” </w:t>
       </w:r>
       <w:r>
@@ -4009,7 +4372,16 @@
           <w:color w:val="000000" w:themeColor="text1"/>
           <w:lang w:val="es-AR"/>
         </w:rPr>
-        <w:t>.tipo_espacio</w:t>
+        <w:t>.tipo_</w:t>
+      </w:r>
+      <w:proofErr w:type="gramStart"/>
+      <w:r>
+        <w:rPr>
+          <w:rFonts w:eastAsia="Times New Roman"/>
+          <w:color w:val="000000" w:themeColor="text1"/>
+          <w:lang w:val="es-AR"/>
+        </w:rPr>
+        <w:t>espacio</w:t>
       </w:r>
       <w:proofErr w:type="spellEnd"/>
       <w:r>
@@ -4018,7 +4390,16 @@
           <w:color w:val="000000" w:themeColor="text1"/>
           <w:lang w:val="es-AR"/>
         </w:rPr>
-        <w:t xml:space="preserve"> }}” destinatarios de los fondos participaron en prácticas corruptas, fraudulentas, colusorias, coercitivas u obstructivas durante el proceso de ingreso a “EL PROGRAMA” o durante la ejecución del presente; y cuando se constate que el receptor de los fondos no tomó las medidas oportunas y adecuadas.</w:t>
+        <w:t xml:space="preserve"> }</w:t>
+      </w:r>
+      <w:proofErr w:type="gramEnd"/>
+      <w:r>
+        <w:rPr>
+          <w:rFonts w:eastAsia="Times New Roman"/>
+          <w:color w:val="000000" w:themeColor="text1"/>
+          <w:lang w:val="es-AR"/>
+        </w:rPr>
+        <w:t>}” destinatarios de los fondos participaron en prácticas corruptas, fraudulentas, colusorias, coercitivas u obstructivas durante el proceso de ingreso a “EL PROGRAMA” o durante la ejecución del presente; y cuando se constate que el receptor de los fondos no tomó las medidas oportunas y adecuadas.</w:t>
       </w:r>
     </w:p>
     <w:p>
@@ -4328,15 +4709,55 @@
           <w:color w:val="000000" w:themeColor="text1"/>
           <w:lang w:val="es-AR"/>
         </w:rPr>
-        <w:t xml:space="preserve"> Entrada en Vigencia: </w:t>
-      </w:r>
-      <w:r>
-        <w:rPr>
-          <w:rFonts w:eastAsia="Times New Roman"/>
-          <w:color w:val="000000" w:themeColor="text1"/>
-          <w:lang w:val="es-AR"/>
-        </w:rPr>
-        <w:t xml:space="preserve">El presente Convenio entrará en vigencia una vez aprobado por acto administrativo en jurisdicción de </w:t>
+        <w:t xml:space="preserve"> </w:t>
+      </w:r>
+      <w:proofErr w:type="gramStart"/>
+      <w:r>
+        <w:rPr>
+          <w:rFonts w:eastAsia="Times New Roman"/>
+          <w:b/>
+          <w:bCs/>
+          <w:color w:val="000000" w:themeColor="text1"/>
+          <w:lang w:val="es-AR"/>
+        </w:rPr>
+        <w:t>Entrada en Vigencia</w:t>
+      </w:r>
+      <w:proofErr w:type="gramEnd"/>
+      <w:r>
+        <w:rPr>
+          <w:rFonts w:eastAsia="Times New Roman"/>
+          <w:b/>
+          <w:bCs/>
+          <w:color w:val="000000" w:themeColor="text1"/>
+          <w:lang w:val="es-AR"/>
+        </w:rPr>
+        <w:t xml:space="preserve">: </w:t>
+      </w:r>
+      <w:r>
+        <w:rPr>
+          <w:rFonts w:eastAsia="Times New Roman"/>
+          <w:color w:val="000000" w:themeColor="text1"/>
+          <w:lang w:val="es-AR"/>
+        </w:rPr>
+        <w:t xml:space="preserve">El presente Convenio </w:t>
+      </w:r>
+      <w:proofErr w:type="gramStart"/>
+      <w:r>
+        <w:rPr>
+          <w:rFonts w:eastAsia="Times New Roman"/>
+          <w:color w:val="000000" w:themeColor="text1"/>
+          <w:lang w:val="es-AR"/>
+        </w:rPr>
+        <w:t>entrará en vigencia</w:t>
+      </w:r>
+      <w:proofErr w:type="gramEnd"/>
+      <w:r>
+        <w:rPr>
+          <w:rFonts w:eastAsia="Times New Roman"/>
+          <w:color w:val="000000" w:themeColor="text1"/>
+          <w:lang w:val="es-AR"/>
+        </w:rPr>
+        <w:t xml:space="preserve"> una vez aprobado por acto administrativo en jurisdicción de </w:t>
       </w:r>
       <w:r>
         <w:rPr>
@@ -4473,7 +4894,6 @@
         <w:t>En ambos casos, se le asignará una tarjeta al sustituto quien se subrogará en las obligaciones asumidas por su antecesor.</w:t>
       </w:r>
     </w:p>
-    <w:bookmarkEnd w:id="0"/>
     <w:p>
       <w:pPr>
         <w:pBdr>
@@ -4610,7 +5030,7 @@
                 <w:sz w:val="20"/>
                 <w:szCs w:val="20"/>
               </w:rPr>
-              <w:t>C</w:t>
+              <w:t>Expediente</w:t>
             </w:r>
           </w:p>
         </w:tc>
@@ -4628,6 +5048,7 @@
                 <w:szCs w:val="20"/>
               </w:rPr>
             </w:pPr>
+            <w:proofErr w:type="gramStart"/>
             <w:r>
               <w:rPr>
                 <w:b/>
@@ -4645,7 +5066,17 @@
                 <w:szCs w:val="20"/>
                 <w:lang w:val="es-AR"/>
               </w:rPr>
-              <w:t>informe.expediente_nro</w:t>
+              <w:t>informe</w:t>
+            </w:r>
+            <w:proofErr w:type="gramEnd"/>
+            <w:r>
+              <w:rPr>
+                <w:b/>
+                <w:sz w:val="20"/>
+                <w:szCs w:val="20"/>
+                <w:lang w:val="es-AR"/>
+              </w:rPr>
+              <w:t>.expediente_nro</w:t>
             </w:r>
             <w:proofErr w:type="spellEnd"/>
             <w:r>
@@ -5486,7 +5917,6 @@
         <w:rPr>
           <w:b/>
         </w:rPr>
-        <w:lastRenderedPageBreak/>
         <w:t>Detalle de prestaciones aprobadas por semana:</w:t>
       </w:r>
     </w:p>
@@ -6970,7 +7400,7 @@
           <w:lang w:val="en-US"/>
         </w:rPr>
         <w:drawing>
-          <wp:anchor distT="0" distB="0" distL="0" distR="0" simplePos="0" relativeHeight="251659264" behindDoc="0" locked="0" layoutInCell="1" hidden="0" allowOverlap="1">
+          <wp:anchor distT="0" distB="0" distL="0" distR="0" simplePos="0" relativeHeight="251659264" behindDoc="0" locked="0" layoutInCell="1" hidden="0" allowOverlap="1" wp14:anchorId="4F16AFCD" wp14:editId="3463240A">
             <wp:simplePos x="0" y="0"/>
             <wp:positionH relativeFrom="column">
               <wp:posOffset>14605</wp:posOffset>
@@ -7106,14 +7536,7 @@
         <w:rPr>
           <w:color w:val="000000"/>
         </w:rPr>
-        <w:t>(</w:t>
-      </w:r>
-      <w:proofErr w:type="gramEnd"/>
-      <w:r>
-        <w:rPr>
-          <w:color w:val="000000"/>
-        </w:rPr>
-        <w:t>A)</w:t>
+        <w:t>(A)</w:t>
       </w:r>
       <w:r>
         <w:rPr>
@@ -7122,11 +7545,19 @@
         </w:rPr>
         <w:t xml:space="preserve">   </w:t>
       </w:r>
+      <w:proofErr w:type="gramEnd"/>
       <w:r>
         <w:rPr>
           <w:color w:val="000000"/>
         </w:rPr>
-        <w:t xml:space="preserve">para desayuno/merienda y de </w:t>
+        <w:t>para desayuno/merienda y de</w:t>
+      </w:r>
+      <w:proofErr w:type="gramStart"/>
+      <w:r>
+        <w:rPr>
+          <w:color w:val="000000"/>
+        </w:rPr>
+        <w:t xml:space="preserve"> </w:t>
       </w:r>
       <w:r>
         <w:rPr>
@@ -7139,7 +7570,14 @@
         <w:rPr>
           <w:color w:val="000000"/>
         </w:rPr>
-        <w:t>(B)</w:t>
+        <w:t>(</w:t>
+      </w:r>
+      <w:proofErr w:type="gramEnd"/>
+      <w:r>
+        <w:rPr>
+          <w:color w:val="000000"/>
+        </w:rPr>
+        <w:t>B)</w:t>
       </w:r>
       <w:r>
         <w:rPr>
@@ -7520,7 +7958,7 @@
           <w:lang w:val="en-US"/>
         </w:rPr>
         <w:drawing>
-          <wp:anchor distT="0" distB="0" distL="0" distR="0" simplePos="0" relativeHeight="251660288" behindDoc="0" locked="0" layoutInCell="1" hidden="0" allowOverlap="1">
+          <wp:anchor distT="0" distB="0" distL="0" distR="0" simplePos="0" relativeHeight="251660288" behindDoc="0" locked="0" layoutInCell="1" hidden="0" allowOverlap="1" wp14:anchorId="5A6A61EE" wp14:editId="3E3BE08C">
             <wp:simplePos x="0" y="0"/>
             <wp:positionH relativeFrom="column">
               <wp:posOffset>90805</wp:posOffset>
@@ -8422,23 +8860,23 @@
           <w:sz w:val="20"/>
           <w:szCs w:val="20"/>
         </w:rPr>
-        <w:t xml:space="preserve">Asimismo, cumplimos en adjuntar un detalle de los respectivos comprobantes </w:t>
-      </w:r>
-      <w:proofErr w:type="spellStart"/>
+        <w:t xml:space="preserve">Asimismo, cumplimos en adjuntar un detalle de los respectivos comprobantes respaldatorios de la inversión documentada con arreglo al detalle </w:t>
+      </w:r>
+      <w:proofErr w:type="gramStart"/>
       <w:r>
         <w:rPr>
           <w:sz w:val="20"/>
           <w:szCs w:val="20"/>
         </w:rPr>
-        <w:t>respaldatorios</w:t>
-      </w:r>
-      <w:proofErr w:type="spellEnd"/>
+        <w:t>que</w:t>
+      </w:r>
+      <w:proofErr w:type="gramEnd"/>
       <w:r>
         <w:rPr>
           <w:sz w:val="20"/>
           <w:szCs w:val="20"/>
         </w:rPr>
-        <w:t xml:space="preserve"> de la inversión documentada con arreglo al detalle </w:t>
+        <w:t xml:space="preserve"> de fecha, tipo y N.° de comprobante, proveedor, concepto e importe total, debidamente firmado por </w:t>
       </w:r>
       <w:proofErr w:type="gramStart"/>
       <w:r>
@@ -8446,7 +8884,7 @@
           <w:sz w:val="20"/>
           <w:szCs w:val="20"/>
         </w:rPr>
-        <w:t>que</w:t>
+        <w:t>Presidente</w:t>
       </w:r>
       <w:proofErr w:type="gramEnd"/>
       <w:r>
@@ -8454,7 +8892,7 @@
           <w:sz w:val="20"/>
           <w:szCs w:val="20"/>
         </w:rPr>
-        <w:t xml:space="preserve"> de fecha, tipo y N.° de comprobante, proveedor, concepto e importe total, debidamente firmado por Presidente y Tesorero de la institución beneficiaria.</w:t>
+        <w:t xml:space="preserve"> y Tesorero de la institución beneficiaria.</w:t>
       </w:r>
     </w:p>
     <w:p>
@@ -8528,23 +8966,7 @@
           <w:sz w:val="20"/>
           <w:szCs w:val="20"/>
         </w:rPr>
-        <w:t xml:space="preserve">La totalidad de la documentación original </w:t>
-      </w:r>
-      <w:proofErr w:type="spellStart"/>
-      <w:r>
-        <w:rPr>
-          <w:sz w:val="20"/>
-          <w:szCs w:val="20"/>
-        </w:rPr>
-        <w:t>respaldatoria</w:t>
-      </w:r>
-      <w:proofErr w:type="spellEnd"/>
-      <w:r>
-        <w:rPr>
-          <w:sz w:val="20"/>
-          <w:szCs w:val="20"/>
-        </w:rPr>
-        <w:t xml:space="preserve"> de los fondos del subsidio, cumple con las formalidades y requisitos establecidos por la Resolución N.° 1415/03 y complementarias y modificatorias de la Agencia de Regulación y Control Aduanero (ex- AFIP), salvo los casos de excepción que expresamente se detallan. La documentación ORIGINAL se encuentra debidamente archivada en el domicilio de </w:t>
+        <w:t xml:space="preserve">La totalidad de la documentación original respaldatoria de los fondos del subsidio, cumple con las formalidades y requisitos establecidos por la Resolución N.° 1415/03 y complementarias y modificatorias de la Agencia de Regulación y Control Aduanero (ex- AFIP), salvo los casos de excepción que expresamente se detallan. La documentación ORIGINAL se encuentra debidamente archivada en el domicilio de </w:t>
       </w:r>
       <w:r>
         <w:rPr>
@@ -8657,7 +9079,6 @@
         <w:jc w:val="left"/>
       </w:pPr>
       <w:r>
-        <w:lastRenderedPageBreak/>
         <w:t>ANEXO IV - DOCUMENTACIÓN RESPALDATORIA DE LA INVERSIÓN DE LOS FONDOS DEL SUBSIDIO</w:t>
       </w:r>
     </w:p>
@@ -8816,7 +9237,7 @@
           <w:lang w:val="en-US"/>
         </w:rPr>
         <w:drawing>
-          <wp:anchor distT="0" distB="0" distL="0" distR="0" simplePos="0" relativeHeight="251661312" behindDoc="0" locked="0" layoutInCell="1" hidden="0" allowOverlap="1">
+          <wp:anchor distT="0" distB="0" distL="0" distR="0" simplePos="0" relativeHeight="251661312" behindDoc="0" locked="0" layoutInCell="1" hidden="0" allowOverlap="1" wp14:anchorId="1A2222B8" wp14:editId="2A9AA7BD">
             <wp:simplePos x="0" y="0"/>
             <wp:positionH relativeFrom="column">
               <wp:posOffset>89535</wp:posOffset>
@@ -8953,7 +9374,7 @@
         <mc:AlternateContent>
           <mc:Choice Requires="wpg">
             <w:drawing>
-              <wp:anchor distT="0" distB="0" distL="0" distR="0" simplePos="0" relativeHeight="251662336" behindDoc="1" locked="0" layoutInCell="1" hidden="0" allowOverlap="1">
+              <wp:anchor distT="0" distB="0" distL="0" distR="0" simplePos="0" relativeHeight="251662336" behindDoc="1" locked="0" layoutInCell="1" hidden="0" allowOverlap="1" wp14:anchorId="0A21CEA9" wp14:editId="4E01EA6F">
                 <wp:simplePos x="0" y="0"/>
                 <wp:positionH relativeFrom="page">
                   <wp:posOffset>-2686049</wp:posOffset>
@@ -9525,7 +9946,7 @@
 </file>
 
 <file path=word/endnotes.xml><?xml version="1.0" encoding="utf-8"?>
-<w:endnotes xmlns:wpc="http://schemas.microsoft.com/office/word/2010/wordprocessingCanvas" xmlns:cx="http://schemas.microsoft.com/office/drawing/2014/chartex" xmlns:mc="http://schemas.openxmlformats.org/markup-compatibility/2006" xmlns:o="urn:schemas-microsoft-com:office:office" xmlns:r="http://schemas.openxmlformats.org/officeDocument/2006/relationships" xmlns:m="http://schemas.openxmlformats.org/officeDocument/2006/math" xmlns:v="urn:schemas-microsoft-com:vml" xmlns:wp14="http://schemas.microsoft.com/office/word/2010/wordprocessingDrawing" xmlns:wp="http://schemas.openxmlformats.org/drawingml/2006/wordprocessingDrawing" xmlns:w10="urn:schemas-microsoft-com:office:word" xmlns:w="http://schemas.openxmlformats.org/wordprocessingml/2006/main" xmlns:w14="http://schemas.microsoft.com/office/word/2010/wordml" xmlns:w15="http://schemas.microsoft.com/office/word/2012/wordml" xmlns:w16se="http://schemas.microsoft.com/office/word/2015/wordml/symex" xmlns:wpg="http://schemas.microsoft.com/office/word/2010/wordprocessingGroup" xmlns:wpi="http://schemas.microsoft.com/office/word/2010/wordprocessingInk" xmlns:wne="http://schemas.microsoft.com/office/word/2006/wordml" xmlns:wps="http://schemas.microsoft.com/office/word/2010/wordprocessingShape" mc:Ignorable="w14 w15 w16se wp14">
+<w:endnotes xmlns:wpc="http://schemas.microsoft.com/office/word/2010/wordprocessingCanvas" xmlns:cx="http://schemas.microsoft.com/office/drawing/2014/chartex" xmlns:cx1="http://schemas.microsoft.com/office/drawing/2015/9/8/chartex" xmlns:cx2="http://schemas.microsoft.com/office/drawing/2015/10/21/chartex" xmlns:cx3="http://schemas.microsoft.com/office/drawing/2016/5/9/chartex" xmlns:cx4="http://schemas.microsoft.com/office/drawing/2016/5/10/chartex" xmlns:cx5="http://schemas.microsoft.com/office/drawing/2016/5/11/chartex" xmlns:cx6="http://schemas.microsoft.com/office/drawing/2016/5/12/chartex" xmlns:cx7="http://schemas.microsoft.com/office/drawing/2016/5/13/chartex" xmlns:cx8="http://schemas.microsoft.com/office/drawing/2016/5/14/chartex" xmlns:mc="http://schemas.openxmlformats.org/markup-compatibility/2006" xmlns:aink="http://schemas.microsoft.com/office/drawing/2016/ink" xmlns:am3d="http://schemas.microsoft.com/office/drawing/2017/model3d" xmlns:o="urn:schemas-microsoft-com:office:office" xmlns:oel="http://schemas.microsoft.com/office/2019/extlst" xmlns:r="http://schemas.openxmlformats.org/officeDocument/2006/relationships" xmlns:m="http://schemas.openxmlformats.org/officeDocument/2006/math" xmlns:v="urn:schemas-microsoft-com:vml" xmlns:wp14="http://schemas.microsoft.com/office/word/2010/wordprocessingDrawing" xmlns:wp="http://schemas.openxmlformats.org/drawingml/2006/wordprocessingDrawing" xmlns:w10="urn:schemas-microsoft-com:office:word" xmlns:w="http://schemas.openxmlformats.org/wordprocessingml/2006/main" xmlns:w14="http://schemas.microsoft.com/office/word/2010/wordml" xmlns:w15="http://schemas.microsoft.com/office/word/2012/wordml" xmlns:w16cex="http://schemas.microsoft.com/office/word/2018/wordml/cex" xmlns:w16cid="http://schemas.microsoft.com/office/word/2016/wordml/cid" xmlns:w16="http://schemas.microsoft.com/office/word/2018/wordml" xmlns:w16du="http://schemas.microsoft.com/office/word/2023/wordml/word16du" xmlns:w16sdtdh="http://schemas.microsoft.com/office/word/2020/wordml/sdtdatahash" xmlns:w16sdtfl="http://schemas.microsoft.com/office/word/2024/wordml/sdtformatlock" xmlns:w16se="http://schemas.microsoft.com/office/word/2015/wordml/symex" xmlns:wpg="http://schemas.microsoft.com/office/word/2010/wordprocessingGroup" xmlns:wpi="http://schemas.microsoft.com/office/word/2010/wordprocessingInk" xmlns:wne="http://schemas.microsoft.com/office/word/2006/wordml" xmlns:wps="http://schemas.microsoft.com/office/word/2010/wordprocessingShape" mc:Ignorable="w14 w15 w16se w16cid w16 w16cex w16sdtdh w16sdtfl w16du wp14">
   <w:endnote w:type="separator" w:id="-1">
     <w:p>
       <w:r>
@@ -9544,7 +9965,7 @@
 </file>
 
 <file path=word/footer1.xml><?xml version="1.0" encoding="utf-8"?>
-<w:ftr xmlns:wpc="http://schemas.microsoft.com/office/word/2010/wordprocessingCanvas" xmlns:cx="http://schemas.microsoft.com/office/drawing/2014/chartex" xmlns:mc="http://schemas.openxmlformats.org/markup-compatibility/2006" xmlns:o="urn:schemas-microsoft-com:office:office" xmlns:r="http://schemas.openxmlformats.org/officeDocument/2006/relationships" xmlns:m="http://schemas.openxmlformats.org/officeDocument/2006/math" xmlns:v="urn:schemas-microsoft-com:vml" xmlns:wp14="http://schemas.microsoft.com/office/word/2010/wordprocessingDrawing" xmlns:wp="http://schemas.openxmlformats.org/drawingml/2006/wordprocessingDrawing" xmlns:w10="urn:schemas-microsoft-com:office:word" xmlns:w="http://schemas.openxmlformats.org/wordprocessingml/2006/main" xmlns:w14="http://schemas.microsoft.com/office/word/2010/wordml" xmlns:w15="http://schemas.microsoft.com/office/word/2012/wordml" xmlns:w16se="http://schemas.microsoft.com/office/word/2015/wordml/symex" xmlns:wpg="http://schemas.microsoft.com/office/word/2010/wordprocessingGroup" xmlns:wpi="http://schemas.microsoft.com/office/word/2010/wordprocessingInk" xmlns:wne="http://schemas.microsoft.com/office/word/2006/wordml" xmlns:wps="http://schemas.microsoft.com/office/word/2010/wordprocessingShape" mc:Ignorable="w14 w15 w16se wp14">
+<w:ftr xmlns:wpc="http://schemas.microsoft.com/office/word/2010/wordprocessingCanvas" xmlns:cx="http://schemas.microsoft.com/office/drawing/2014/chartex" xmlns:cx1="http://schemas.microsoft.com/office/drawing/2015/9/8/chartex" xmlns:cx2="http://schemas.microsoft.com/office/drawing/2015/10/21/chartex" xmlns:cx3="http://schemas.microsoft.com/office/drawing/2016/5/9/chartex" xmlns:cx4="http://schemas.microsoft.com/office/drawing/2016/5/10/chartex" xmlns:cx5="http://schemas.microsoft.com/office/drawing/2016/5/11/chartex" xmlns:cx6="http://schemas.microsoft.com/office/drawing/2016/5/12/chartex" xmlns:cx7="http://schemas.microsoft.com/office/drawing/2016/5/13/chartex" xmlns:cx8="http://schemas.microsoft.com/office/drawing/2016/5/14/chartex" xmlns:mc="http://schemas.openxmlformats.org/markup-compatibility/2006" xmlns:aink="http://schemas.microsoft.com/office/drawing/2016/ink" xmlns:am3d="http://schemas.microsoft.com/office/drawing/2017/model3d" xmlns:o="urn:schemas-microsoft-com:office:office" xmlns:oel="http://schemas.microsoft.com/office/2019/extlst" xmlns:r="http://schemas.openxmlformats.org/officeDocument/2006/relationships" xmlns:m="http://schemas.openxmlformats.org/officeDocument/2006/math" xmlns:v="urn:schemas-microsoft-com:vml" xmlns:wp14="http://schemas.microsoft.com/office/word/2010/wordprocessingDrawing" xmlns:wp="http://schemas.openxmlformats.org/drawingml/2006/wordprocessingDrawing" xmlns:w10="urn:schemas-microsoft-com:office:word" xmlns:w="http://schemas.openxmlformats.org/wordprocessingml/2006/main" xmlns:w14="http://schemas.microsoft.com/office/word/2010/wordml" xmlns:w15="http://schemas.microsoft.com/office/word/2012/wordml" xmlns:w16cex="http://schemas.microsoft.com/office/word/2018/wordml/cex" xmlns:w16cid="http://schemas.microsoft.com/office/word/2016/wordml/cid" xmlns:w16="http://schemas.microsoft.com/office/word/2018/wordml" xmlns:w16du="http://schemas.microsoft.com/office/word/2023/wordml/word16du" xmlns:w16sdtdh="http://schemas.microsoft.com/office/word/2020/wordml/sdtdatahash" xmlns:w16sdtfl="http://schemas.microsoft.com/office/word/2024/wordml/sdtformatlock" xmlns:w16se="http://schemas.microsoft.com/office/word/2015/wordml/symex" xmlns:wpg="http://schemas.microsoft.com/office/word/2010/wordprocessingGroup" xmlns:wpi="http://schemas.microsoft.com/office/word/2010/wordprocessingInk" xmlns:wne="http://schemas.microsoft.com/office/word/2006/wordml" xmlns:wps="http://schemas.microsoft.com/office/word/2010/wordprocessingShape" mc:Ignorable="w14 w15 w16se w16cid w16 w16cex w16sdtdh w16sdtfl w16du wp14">
   <w:p>
     <w:pPr>
       <w:pStyle w:val="Piedepgina"/>
@@ -9554,7 +9975,7 @@
 </file>
 
 <file path=word/footer2.xml><?xml version="1.0" encoding="utf-8"?>
-<w:ftr xmlns:wpc="http://schemas.microsoft.com/office/word/2010/wordprocessingCanvas" xmlns:cx="http://schemas.microsoft.com/office/drawing/2014/chartex" xmlns:mc="http://schemas.openxmlformats.org/markup-compatibility/2006" xmlns:o="urn:schemas-microsoft-com:office:office" xmlns:r="http://schemas.openxmlformats.org/officeDocument/2006/relationships" xmlns:m="http://schemas.openxmlformats.org/officeDocument/2006/math" xmlns:v="urn:schemas-microsoft-com:vml" xmlns:wp14="http://schemas.microsoft.com/office/word/2010/wordprocessingDrawing" xmlns:wp="http://schemas.openxmlformats.org/drawingml/2006/wordprocessingDrawing" xmlns:w10="urn:schemas-microsoft-com:office:word" xmlns:w="http://schemas.openxmlformats.org/wordprocessingml/2006/main" xmlns:w14="http://schemas.microsoft.com/office/word/2010/wordml" xmlns:w15="http://schemas.microsoft.com/office/word/2012/wordml" xmlns:w16se="http://schemas.microsoft.com/office/word/2015/wordml/symex" xmlns:wpg="http://schemas.microsoft.com/office/word/2010/wordprocessingGroup" xmlns:wpi="http://schemas.microsoft.com/office/word/2010/wordprocessingInk" xmlns:wne="http://schemas.microsoft.com/office/word/2006/wordml" xmlns:wps="http://schemas.microsoft.com/office/word/2010/wordprocessingShape" mc:Ignorable="w14 w15 w16se wp14">
+<w:ftr xmlns:wpc="http://schemas.microsoft.com/office/word/2010/wordprocessingCanvas" xmlns:cx="http://schemas.microsoft.com/office/drawing/2014/chartex" xmlns:cx1="http://schemas.microsoft.com/office/drawing/2015/9/8/chartex" xmlns:cx2="http://schemas.microsoft.com/office/drawing/2015/10/21/chartex" xmlns:cx3="http://schemas.microsoft.com/office/drawing/2016/5/9/chartex" xmlns:cx4="http://schemas.microsoft.com/office/drawing/2016/5/10/chartex" xmlns:cx5="http://schemas.microsoft.com/office/drawing/2016/5/11/chartex" xmlns:cx6="http://schemas.microsoft.com/office/drawing/2016/5/12/chartex" xmlns:cx7="http://schemas.microsoft.com/office/drawing/2016/5/13/chartex" xmlns:cx8="http://schemas.microsoft.com/office/drawing/2016/5/14/chartex" xmlns:mc="http://schemas.openxmlformats.org/markup-compatibility/2006" xmlns:aink="http://schemas.microsoft.com/office/drawing/2016/ink" xmlns:am3d="http://schemas.microsoft.com/office/drawing/2017/model3d" xmlns:o="urn:schemas-microsoft-com:office:office" xmlns:oel="http://schemas.microsoft.com/office/2019/extlst" xmlns:r="http://schemas.openxmlformats.org/officeDocument/2006/relationships" xmlns:m="http://schemas.openxmlformats.org/officeDocument/2006/math" xmlns:v="urn:schemas-microsoft-com:vml" xmlns:wp14="http://schemas.microsoft.com/office/word/2010/wordprocessingDrawing" xmlns:wp="http://schemas.openxmlformats.org/drawingml/2006/wordprocessingDrawing" xmlns:w10="urn:schemas-microsoft-com:office:word" xmlns:w="http://schemas.openxmlformats.org/wordprocessingml/2006/main" xmlns:w14="http://schemas.microsoft.com/office/word/2010/wordml" xmlns:w15="http://schemas.microsoft.com/office/word/2012/wordml" xmlns:w16cex="http://schemas.microsoft.com/office/word/2018/wordml/cex" xmlns:w16cid="http://schemas.microsoft.com/office/word/2016/wordml/cid" xmlns:w16="http://schemas.microsoft.com/office/word/2018/wordml" xmlns:w16du="http://schemas.microsoft.com/office/word/2023/wordml/word16du" xmlns:w16sdtdh="http://schemas.microsoft.com/office/word/2020/wordml/sdtdatahash" xmlns:w16sdtfl="http://schemas.microsoft.com/office/word/2024/wordml/sdtformatlock" xmlns:w16se="http://schemas.microsoft.com/office/word/2015/wordml/symex" xmlns:wpg="http://schemas.microsoft.com/office/word/2010/wordprocessingGroup" xmlns:wpi="http://schemas.microsoft.com/office/word/2010/wordprocessingInk" xmlns:wne="http://schemas.microsoft.com/office/word/2006/wordml" xmlns:wps="http://schemas.microsoft.com/office/word/2010/wordprocessingShape" mc:Ignorable="w14 w15 w16se w16cid w16 w16cex w16sdtdh w16sdtfl w16du wp14">
   <w:p>
     <w:pPr>
       <w:tabs>
@@ -9663,7 +10084,7 @@
 </file>
 
 <file path=word/footer3.xml><?xml version="1.0" encoding="utf-8"?>
-<w:ftr xmlns:wpc="http://schemas.microsoft.com/office/word/2010/wordprocessingCanvas" xmlns:cx="http://schemas.microsoft.com/office/drawing/2014/chartex" xmlns:mc="http://schemas.openxmlformats.org/markup-compatibility/2006" xmlns:o="urn:schemas-microsoft-com:office:office" xmlns:r="http://schemas.openxmlformats.org/officeDocument/2006/relationships" xmlns:m="http://schemas.openxmlformats.org/officeDocument/2006/math" xmlns:v="urn:schemas-microsoft-com:vml" xmlns:wp14="http://schemas.microsoft.com/office/word/2010/wordprocessingDrawing" xmlns:wp="http://schemas.openxmlformats.org/drawingml/2006/wordprocessingDrawing" xmlns:w10="urn:schemas-microsoft-com:office:word" xmlns:w="http://schemas.openxmlformats.org/wordprocessingml/2006/main" xmlns:w14="http://schemas.microsoft.com/office/word/2010/wordml" xmlns:w15="http://schemas.microsoft.com/office/word/2012/wordml" xmlns:w16se="http://schemas.microsoft.com/office/word/2015/wordml/symex" xmlns:wpg="http://schemas.microsoft.com/office/word/2010/wordprocessingGroup" xmlns:wpi="http://schemas.microsoft.com/office/word/2010/wordprocessingInk" xmlns:wne="http://schemas.microsoft.com/office/word/2006/wordml" xmlns:wps="http://schemas.microsoft.com/office/word/2010/wordprocessingShape" mc:Ignorable="w14 w15 w16se wp14">
+<w:ftr xmlns:wpc="http://schemas.microsoft.com/office/word/2010/wordprocessingCanvas" xmlns:cx="http://schemas.microsoft.com/office/drawing/2014/chartex" xmlns:cx1="http://schemas.microsoft.com/office/drawing/2015/9/8/chartex" xmlns:cx2="http://schemas.microsoft.com/office/drawing/2015/10/21/chartex" xmlns:cx3="http://schemas.microsoft.com/office/drawing/2016/5/9/chartex" xmlns:cx4="http://schemas.microsoft.com/office/drawing/2016/5/10/chartex" xmlns:cx5="http://schemas.microsoft.com/office/drawing/2016/5/11/chartex" xmlns:cx6="http://schemas.microsoft.com/office/drawing/2016/5/12/chartex" xmlns:cx7="http://schemas.microsoft.com/office/drawing/2016/5/13/chartex" xmlns:cx8="http://schemas.microsoft.com/office/drawing/2016/5/14/chartex" xmlns:mc="http://schemas.openxmlformats.org/markup-compatibility/2006" xmlns:aink="http://schemas.microsoft.com/office/drawing/2016/ink" xmlns:am3d="http://schemas.microsoft.com/office/drawing/2017/model3d" xmlns:o="urn:schemas-microsoft-com:office:office" xmlns:oel="http://schemas.microsoft.com/office/2019/extlst" xmlns:r="http://schemas.openxmlformats.org/officeDocument/2006/relationships" xmlns:m="http://schemas.openxmlformats.org/officeDocument/2006/math" xmlns:v="urn:schemas-microsoft-com:vml" xmlns:wp14="http://schemas.microsoft.com/office/word/2010/wordprocessingDrawing" xmlns:wp="http://schemas.openxmlformats.org/drawingml/2006/wordprocessingDrawing" xmlns:w10="urn:schemas-microsoft-com:office:word" xmlns:w="http://schemas.openxmlformats.org/wordprocessingml/2006/main" xmlns:w14="http://schemas.microsoft.com/office/word/2010/wordml" xmlns:w15="http://schemas.microsoft.com/office/word/2012/wordml" xmlns:w16cex="http://schemas.microsoft.com/office/word/2018/wordml/cex" xmlns:w16cid="http://schemas.microsoft.com/office/word/2016/wordml/cid" xmlns:w16="http://schemas.microsoft.com/office/word/2018/wordml" xmlns:w16du="http://schemas.microsoft.com/office/word/2023/wordml/word16du" xmlns:w16sdtdh="http://schemas.microsoft.com/office/word/2020/wordml/sdtdatahash" xmlns:w16sdtfl="http://schemas.microsoft.com/office/word/2024/wordml/sdtformatlock" xmlns:w16se="http://schemas.microsoft.com/office/word/2015/wordml/symex" xmlns:wpg="http://schemas.microsoft.com/office/word/2010/wordprocessingGroup" xmlns:wpi="http://schemas.microsoft.com/office/word/2010/wordprocessingInk" xmlns:wne="http://schemas.microsoft.com/office/word/2006/wordml" xmlns:wps="http://schemas.microsoft.com/office/word/2010/wordprocessingShape" mc:Ignorable="w14 w15 w16se w16cid w16 w16cex w16sdtdh w16sdtfl w16du wp14">
   <w:p>
     <w:pPr>
       <w:pStyle w:val="Piedepgina"/>
@@ -9673,7 +10094,7 @@
 </file>
 
 <file path=word/footnotes.xml><?xml version="1.0" encoding="utf-8"?>
-<w:footnotes xmlns:wpc="http://schemas.microsoft.com/office/word/2010/wordprocessingCanvas" xmlns:cx="http://schemas.microsoft.com/office/drawing/2014/chartex" xmlns:mc="http://schemas.openxmlformats.org/markup-compatibility/2006" xmlns:o="urn:schemas-microsoft-com:office:office" xmlns:r="http://schemas.openxmlformats.org/officeDocument/2006/relationships" xmlns:m="http://schemas.openxmlformats.org/officeDocument/2006/math" xmlns:v="urn:schemas-microsoft-com:vml" xmlns:wp14="http://schemas.microsoft.com/office/word/2010/wordprocessingDrawing" xmlns:wp="http://schemas.openxmlformats.org/drawingml/2006/wordprocessingDrawing" xmlns:w10="urn:schemas-microsoft-com:office:word" xmlns:w="http://schemas.openxmlformats.org/wordprocessingml/2006/main" xmlns:w14="http://schemas.microsoft.com/office/word/2010/wordml" xmlns:w15="http://schemas.microsoft.com/office/word/2012/wordml" xmlns:w16se="http://schemas.microsoft.com/office/word/2015/wordml/symex" xmlns:wpg="http://schemas.microsoft.com/office/word/2010/wordprocessingGroup" xmlns:wpi="http://schemas.microsoft.com/office/word/2010/wordprocessingInk" xmlns:wne="http://schemas.microsoft.com/office/word/2006/wordml" xmlns:wps="http://schemas.microsoft.com/office/word/2010/wordprocessingShape" mc:Ignorable="w14 w15 w16se wp14">
+<w:footnotes xmlns:wpc="http://schemas.microsoft.com/office/word/2010/wordprocessingCanvas" xmlns:cx="http://schemas.microsoft.com/office/drawing/2014/chartex" xmlns:cx1="http://schemas.microsoft.com/office/drawing/2015/9/8/chartex" xmlns:cx2="http://schemas.microsoft.com/office/drawing/2015/10/21/chartex" xmlns:cx3="http://schemas.microsoft.com/office/drawing/2016/5/9/chartex" xmlns:cx4="http://schemas.microsoft.com/office/drawing/2016/5/10/chartex" xmlns:cx5="http://schemas.microsoft.com/office/drawing/2016/5/11/chartex" xmlns:cx6="http://schemas.microsoft.com/office/drawing/2016/5/12/chartex" xmlns:cx7="http://schemas.microsoft.com/office/drawing/2016/5/13/chartex" xmlns:cx8="http://schemas.microsoft.com/office/drawing/2016/5/14/chartex" xmlns:mc="http://schemas.openxmlformats.org/markup-compatibility/2006" xmlns:aink="http://schemas.microsoft.com/office/drawing/2016/ink" xmlns:am3d="http://schemas.microsoft.com/office/drawing/2017/model3d" xmlns:o="urn:schemas-microsoft-com:office:office" xmlns:oel="http://schemas.microsoft.com/office/2019/extlst" xmlns:r="http://schemas.openxmlformats.org/officeDocument/2006/relationships" xmlns:m="http://schemas.openxmlformats.org/officeDocument/2006/math" xmlns:v="urn:schemas-microsoft-com:vml" xmlns:wp14="http://schemas.microsoft.com/office/word/2010/wordprocessingDrawing" xmlns:wp="http://schemas.openxmlformats.org/drawingml/2006/wordprocessingDrawing" xmlns:w10="urn:schemas-microsoft-com:office:word" xmlns:w="http://schemas.openxmlformats.org/wordprocessingml/2006/main" xmlns:w14="http://schemas.microsoft.com/office/word/2010/wordml" xmlns:w15="http://schemas.microsoft.com/office/word/2012/wordml" xmlns:w16cex="http://schemas.microsoft.com/office/word/2018/wordml/cex" xmlns:w16cid="http://schemas.microsoft.com/office/word/2016/wordml/cid" xmlns:w16="http://schemas.microsoft.com/office/word/2018/wordml" xmlns:w16du="http://schemas.microsoft.com/office/word/2023/wordml/word16du" xmlns:w16sdtdh="http://schemas.microsoft.com/office/word/2020/wordml/sdtdatahash" xmlns:w16sdtfl="http://schemas.microsoft.com/office/word/2024/wordml/sdtformatlock" xmlns:w16se="http://schemas.microsoft.com/office/word/2015/wordml/symex" xmlns:wpg="http://schemas.microsoft.com/office/word/2010/wordprocessingGroup" xmlns:wpi="http://schemas.microsoft.com/office/word/2010/wordprocessingInk" xmlns:wne="http://schemas.microsoft.com/office/word/2006/wordml" xmlns:wps="http://schemas.microsoft.com/office/word/2010/wordprocessingShape" mc:Ignorable="w14 w15 w16se w16cid w16 w16cex w16sdtdh w16sdtfl w16du wp14">
   <w:footnote w:type="separator" w:id="-1">
     <w:p>
       <w:r>
@@ -9692,7 +10113,7 @@
 </file>
 
 <file path=word/header1.xml><?xml version="1.0" encoding="utf-8"?>
-<w:hdr xmlns:wpc="http://schemas.microsoft.com/office/word/2010/wordprocessingCanvas" xmlns:cx="http://schemas.microsoft.com/office/drawing/2014/chartex" xmlns:mc="http://schemas.openxmlformats.org/markup-compatibility/2006" xmlns:o="urn:schemas-microsoft-com:office:office" xmlns:r="http://schemas.openxmlformats.org/officeDocument/2006/relationships" xmlns:m="http://schemas.openxmlformats.org/officeDocument/2006/math" xmlns:v="urn:schemas-microsoft-com:vml" xmlns:wp14="http://schemas.microsoft.com/office/word/2010/wordprocessingDrawing" xmlns:wp="http://schemas.openxmlformats.org/drawingml/2006/wordprocessingDrawing" xmlns:w10="urn:schemas-microsoft-com:office:word" xmlns:w="http://schemas.openxmlformats.org/wordprocessingml/2006/main" xmlns:w14="http://schemas.microsoft.com/office/word/2010/wordml" xmlns:w15="http://schemas.microsoft.com/office/word/2012/wordml" xmlns:w16se="http://schemas.microsoft.com/office/word/2015/wordml/symex" xmlns:wpg="http://schemas.microsoft.com/office/word/2010/wordprocessingGroup" xmlns:wpi="http://schemas.microsoft.com/office/word/2010/wordprocessingInk" xmlns:wne="http://schemas.microsoft.com/office/word/2006/wordml" xmlns:wps="http://schemas.microsoft.com/office/word/2010/wordprocessingShape" mc:Ignorable="w14 w15 w16se wp14">
+<w:hdr xmlns:wpc="http://schemas.microsoft.com/office/word/2010/wordprocessingCanvas" xmlns:cx="http://schemas.microsoft.com/office/drawing/2014/chartex" xmlns:cx1="http://schemas.microsoft.com/office/drawing/2015/9/8/chartex" xmlns:cx2="http://schemas.microsoft.com/office/drawing/2015/10/21/chartex" xmlns:cx3="http://schemas.microsoft.com/office/drawing/2016/5/9/chartex" xmlns:cx4="http://schemas.microsoft.com/office/drawing/2016/5/10/chartex" xmlns:cx5="http://schemas.microsoft.com/office/drawing/2016/5/11/chartex" xmlns:cx6="http://schemas.microsoft.com/office/drawing/2016/5/12/chartex" xmlns:cx7="http://schemas.microsoft.com/office/drawing/2016/5/13/chartex" xmlns:cx8="http://schemas.microsoft.com/office/drawing/2016/5/14/chartex" xmlns:mc="http://schemas.openxmlformats.org/markup-compatibility/2006" xmlns:aink="http://schemas.microsoft.com/office/drawing/2016/ink" xmlns:am3d="http://schemas.microsoft.com/office/drawing/2017/model3d" xmlns:o="urn:schemas-microsoft-com:office:office" xmlns:oel="http://schemas.microsoft.com/office/2019/extlst" xmlns:r="http://schemas.openxmlformats.org/officeDocument/2006/relationships" xmlns:m="http://schemas.openxmlformats.org/officeDocument/2006/math" xmlns:v="urn:schemas-microsoft-com:vml" xmlns:wp14="http://schemas.microsoft.com/office/word/2010/wordprocessingDrawing" xmlns:wp="http://schemas.openxmlformats.org/drawingml/2006/wordprocessingDrawing" xmlns:w10="urn:schemas-microsoft-com:office:word" xmlns:w="http://schemas.openxmlformats.org/wordprocessingml/2006/main" xmlns:w14="http://schemas.microsoft.com/office/word/2010/wordml" xmlns:w15="http://schemas.microsoft.com/office/word/2012/wordml" xmlns:w16cex="http://schemas.microsoft.com/office/word/2018/wordml/cex" xmlns:w16cid="http://schemas.microsoft.com/office/word/2016/wordml/cid" xmlns:w16="http://schemas.microsoft.com/office/word/2018/wordml" xmlns:w16du="http://schemas.microsoft.com/office/word/2023/wordml/word16du" xmlns:w16sdtdh="http://schemas.microsoft.com/office/word/2020/wordml/sdtdatahash" xmlns:w16sdtfl="http://schemas.microsoft.com/office/word/2024/wordml/sdtformatlock" xmlns:w16se="http://schemas.microsoft.com/office/word/2015/wordml/symex" xmlns:wpg="http://schemas.microsoft.com/office/word/2010/wordprocessingGroup" xmlns:wpi="http://schemas.microsoft.com/office/word/2010/wordprocessingInk" xmlns:wne="http://schemas.microsoft.com/office/word/2006/wordml" xmlns:wps="http://schemas.microsoft.com/office/word/2010/wordprocessingShape" mc:Ignorable="w14 w15 w16se w16cid w16 w16cex w16sdtdh w16sdtfl w16du wp14">
   <w:p>
     <w:pPr>
       <w:pStyle w:val="Encabezado"/>
@@ -9702,7 +10123,7 @@
 </file>
 
 <file path=word/header2.xml><?xml version="1.0" encoding="utf-8"?>
-<w:hdr xmlns:wpc="http://schemas.microsoft.com/office/word/2010/wordprocessingCanvas" xmlns:cx="http://schemas.microsoft.com/office/drawing/2014/chartex" xmlns:mc="http://schemas.openxmlformats.org/markup-compatibility/2006" xmlns:o="urn:schemas-microsoft-com:office:office" xmlns:r="http://schemas.openxmlformats.org/officeDocument/2006/relationships" xmlns:m="http://schemas.openxmlformats.org/officeDocument/2006/math" xmlns:v="urn:schemas-microsoft-com:vml" xmlns:wp14="http://schemas.microsoft.com/office/word/2010/wordprocessingDrawing" xmlns:wp="http://schemas.openxmlformats.org/drawingml/2006/wordprocessingDrawing" xmlns:w10="urn:schemas-microsoft-com:office:word" xmlns:w="http://schemas.openxmlformats.org/wordprocessingml/2006/main" xmlns:w14="http://schemas.microsoft.com/office/word/2010/wordml" xmlns:w15="http://schemas.microsoft.com/office/word/2012/wordml" xmlns:w16se="http://schemas.microsoft.com/office/word/2015/wordml/symex" xmlns:wpg="http://schemas.microsoft.com/office/word/2010/wordprocessingGroup" xmlns:wpi="http://schemas.microsoft.com/office/word/2010/wordprocessingInk" xmlns:wne="http://schemas.microsoft.com/office/word/2006/wordml" xmlns:wps="http://schemas.microsoft.com/office/word/2010/wordprocessingShape" mc:Ignorable="w14 w15 w16se wp14">
+<w:hdr xmlns:wpc="http://schemas.microsoft.com/office/word/2010/wordprocessingCanvas" xmlns:cx="http://schemas.microsoft.com/office/drawing/2014/chartex" xmlns:cx1="http://schemas.microsoft.com/office/drawing/2015/9/8/chartex" xmlns:cx2="http://schemas.microsoft.com/office/drawing/2015/10/21/chartex" xmlns:cx3="http://schemas.microsoft.com/office/drawing/2016/5/9/chartex" xmlns:cx4="http://schemas.microsoft.com/office/drawing/2016/5/10/chartex" xmlns:cx5="http://schemas.microsoft.com/office/drawing/2016/5/11/chartex" xmlns:cx6="http://schemas.microsoft.com/office/drawing/2016/5/12/chartex" xmlns:cx7="http://schemas.microsoft.com/office/drawing/2016/5/13/chartex" xmlns:cx8="http://schemas.microsoft.com/office/drawing/2016/5/14/chartex" xmlns:mc="http://schemas.openxmlformats.org/markup-compatibility/2006" xmlns:aink="http://schemas.microsoft.com/office/drawing/2016/ink" xmlns:am3d="http://schemas.microsoft.com/office/drawing/2017/model3d" xmlns:o="urn:schemas-microsoft-com:office:office" xmlns:oel="http://schemas.microsoft.com/office/2019/extlst" xmlns:r="http://schemas.openxmlformats.org/officeDocument/2006/relationships" xmlns:m="http://schemas.openxmlformats.org/officeDocument/2006/math" xmlns:v="urn:schemas-microsoft-com:vml" xmlns:wp14="http://schemas.microsoft.com/office/word/2010/wordprocessingDrawing" xmlns:wp="http://schemas.openxmlformats.org/drawingml/2006/wordprocessingDrawing" xmlns:w10="urn:schemas-microsoft-com:office:word" xmlns:w="http://schemas.openxmlformats.org/wordprocessingml/2006/main" xmlns:w14="http://schemas.microsoft.com/office/word/2010/wordml" xmlns:w15="http://schemas.microsoft.com/office/word/2012/wordml" xmlns:w16cex="http://schemas.microsoft.com/office/word/2018/wordml/cex" xmlns:w16cid="http://schemas.microsoft.com/office/word/2016/wordml/cid" xmlns:w16="http://schemas.microsoft.com/office/word/2018/wordml" xmlns:w16du="http://schemas.microsoft.com/office/word/2023/wordml/word16du" xmlns:w16sdtdh="http://schemas.microsoft.com/office/word/2020/wordml/sdtdatahash" xmlns:w16sdtfl="http://schemas.microsoft.com/office/word/2024/wordml/sdtformatlock" xmlns:w16se="http://schemas.microsoft.com/office/word/2015/wordml/symex" xmlns:wpg="http://schemas.microsoft.com/office/word/2010/wordprocessingGroup" xmlns:wpi="http://schemas.microsoft.com/office/word/2010/wordprocessingInk" xmlns:wne="http://schemas.microsoft.com/office/word/2006/wordml" xmlns:wps="http://schemas.microsoft.com/office/word/2010/wordprocessingShape" mc:Ignorable="w14 w15 w16se w16cid w16 w16cex w16sdtdh w16sdtfl w16du wp14">
   <w:tbl>
     <w:tblPr>
       <w:tblStyle w:val="Tablaconcuadrcula"/>
@@ -9766,7 +10187,7 @@
               <w:lang w:val="en-US"/>
             </w:rPr>
             <w:drawing>
-              <wp:inline distT="0" distB="0" distL="0" distR="0" wp14:anchorId="3AF8015D" wp14:editId="575925E0">
+              <wp:inline distT="0" distB="0" distL="0" distR="0" wp14:anchorId="32BA032A" wp14:editId="2518331B">
                 <wp:extent cx="284999" cy="431847"/>
                 <wp:effectExtent l="0" t="0" r="1270" b="6350"/>
                 <wp:docPr id="64" name="Imagen 64"/>
@@ -9837,7 +10258,7 @@
 </file>
 
 <file path=word/header3.xml><?xml version="1.0" encoding="utf-8"?>
-<w:hdr xmlns:wpc="http://schemas.microsoft.com/office/word/2010/wordprocessingCanvas" xmlns:cx="http://schemas.microsoft.com/office/drawing/2014/chartex" xmlns:mc="http://schemas.openxmlformats.org/markup-compatibility/2006" xmlns:o="urn:schemas-microsoft-com:office:office" xmlns:r="http://schemas.openxmlformats.org/officeDocument/2006/relationships" xmlns:m="http://schemas.openxmlformats.org/officeDocument/2006/math" xmlns:v="urn:schemas-microsoft-com:vml" xmlns:wp14="http://schemas.microsoft.com/office/word/2010/wordprocessingDrawing" xmlns:wp="http://schemas.openxmlformats.org/drawingml/2006/wordprocessingDrawing" xmlns:w10="urn:schemas-microsoft-com:office:word" xmlns:w="http://schemas.openxmlformats.org/wordprocessingml/2006/main" xmlns:w14="http://schemas.microsoft.com/office/word/2010/wordml" xmlns:w15="http://schemas.microsoft.com/office/word/2012/wordml" xmlns:w16se="http://schemas.microsoft.com/office/word/2015/wordml/symex" xmlns:wpg="http://schemas.microsoft.com/office/word/2010/wordprocessingGroup" xmlns:wpi="http://schemas.microsoft.com/office/word/2010/wordprocessingInk" xmlns:wne="http://schemas.microsoft.com/office/word/2006/wordml" xmlns:wps="http://schemas.microsoft.com/office/word/2010/wordprocessingShape" mc:Ignorable="w14 w15 w16se wp14">
+<w:hdr xmlns:wpc="http://schemas.microsoft.com/office/word/2010/wordprocessingCanvas" xmlns:cx="http://schemas.microsoft.com/office/drawing/2014/chartex" xmlns:cx1="http://schemas.microsoft.com/office/drawing/2015/9/8/chartex" xmlns:cx2="http://schemas.microsoft.com/office/drawing/2015/10/21/chartex" xmlns:cx3="http://schemas.microsoft.com/office/drawing/2016/5/9/chartex" xmlns:cx4="http://schemas.microsoft.com/office/drawing/2016/5/10/chartex" xmlns:cx5="http://schemas.microsoft.com/office/drawing/2016/5/11/chartex" xmlns:cx6="http://schemas.microsoft.com/office/drawing/2016/5/12/chartex" xmlns:cx7="http://schemas.microsoft.com/office/drawing/2016/5/13/chartex" xmlns:cx8="http://schemas.microsoft.com/office/drawing/2016/5/14/chartex" xmlns:mc="http://schemas.openxmlformats.org/markup-compatibility/2006" xmlns:aink="http://schemas.microsoft.com/office/drawing/2016/ink" xmlns:am3d="http://schemas.microsoft.com/office/drawing/2017/model3d" xmlns:o="urn:schemas-microsoft-com:office:office" xmlns:oel="http://schemas.microsoft.com/office/2019/extlst" xmlns:r="http://schemas.openxmlformats.org/officeDocument/2006/relationships" xmlns:m="http://schemas.openxmlformats.org/officeDocument/2006/math" xmlns:v="urn:schemas-microsoft-com:vml" xmlns:wp14="http://schemas.microsoft.com/office/word/2010/wordprocessingDrawing" xmlns:wp="http://schemas.openxmlformats.org/drawingml/2006/wordprocessingDrawing" xmlns:w10="urn:schemas-microsoft-com:office:word" xmlns:w="http://schemas.openxmlformats.org/wordprocessingml/2006/main" xmlns:w14="http://schemas.microsoft.com/office/word/2010/wordml" xmlns:w15="http://schemas.microsoft.com/office/word/2012/wordml" xmlns:w16cex="http://schemas.microsoft.com/office/word/2018/wordml/cex" xmlns:w16cid="http://schemas.microsoft.com/office/word/2016/wordml/cid" xmlns:w16="http://schemas.microsoft.com/office/word/2018/wordml" xmlns:w16du="http://schemas.microsoft.com/office/word/2023/wordml/word16du" xmlns:w16sdtdh="http://schemas.microsoft.com/office/word/2020/wordml/sdtdatahash" xmlns:w16sdtfl="http://schemas.microsoft.com/office/word/2024/wordml/sdtformatlock" xmlns:w16se="http://schemas.microsoft.com/office/word/2015/wordml/symex" xmlns:wpg="http://schemas.microsoft.com/office/word/2010/wordprocessingGroup" xmlns:wpi="http://schemas.microsoft.com/office/word/2010/wordprocessingInk" xmlns:wne="http://schemas.microsoft.com/office/word/2006/wordml" xmlns:wps="http://schemas.microsoft.com/office/word/2010/wordprocessingShape" mc:Ignorable="w14 w15 w16se w16cid w16 w16cex w16sdtdh w16sdtfl w16du wp14">
   <w:p>
     <w:pPr>
       <w:pStyle w:val="Encabezado"/>
@@ -9847,7 +10268,7 @@
 </file>
 
 <file path=word/header4.xml><?xml version="1.0" encoding="utf-8"?>
-<w:hdr xmlns:wpc="http://schemas.microsoft.com/office/word/2010/wordprocessingCanvas" xmlns:cx="http://schemas.microsoft.com/office/drawing/2014/chartex" xmlns:mc="http://schemas.openxmlformats.org/markup-compatibility/2006" xmlns:o="urn:schemas-microsoft-com:office:office" xmlns:r="http://schemas.openxmlformats.org/officeDocument/2006/relationships" xmlns:m="http://schemas.openxmlformats.org/officeDocument/2006/math" xmlns:v="urn:schemas-microsoft-com:vml" xmlns:wp14="http://schemas.microsoft.com/office/word/2010/wordprocessingDrawing" xmlns:wp="http://schemas.openxmlformats.org/drawingml/2006/wordprocessingDrawing" xmlns:w10="urn:schemas-microsoft-com:office:word" xmlns:w="http://schemas.openxmlformats.org/wordprocessingml/2006/main" xmlns:w14="http://schemas.microsoft.com/office/word/2010/wordml" xmlns:w15="http://schemas.microsoft.com/office/word/2012/wordml" xmlns:w16se="http://schemas.microsoft.com/office/word/2015/wordml/symex" xmlns:wpg="http://schemas.microsoft.com/office/word/2010/wordprocessingGroup" xmlns:wpi="http://schemas.microsoft.com/office/word/2010/wordprocessingInk" xmlns:wne="http://schemas.microsoft.com/office/word/2006/wordml" xmlns:wps="http://schemas.microsoft.com/office/word/2010/wordprocessingShape" mc:Ignorable="w14 w15 w16se wp14">
+<w:hdr xmlns:wpc="http://schemas.microsoft.com/office/word/2010/wordprocessingCanvas" xmlns:cx="http://schemas.microsoft.com/office/drawing/2014/chartex" xmlns:cx1="http://schemas.microsoft.com/office/drawing/2015/9/8/chartex" xmlns:cx2="http://schemas.microsoft.com/office/drawing/2015/10/21/chartex" xmlns:cx3="http://schemas.microsoft.com/office/drawing/2016/5/9/chartex" xmlns:cx4="http://schemas.microsoft.com/office/drawing/2016/5/10/chartex" xmlns:cx5="http://schemas.microsoft.com/office/drawing/2016/5/11/chartex" xmlns:cx6="http://schemas.microsoft.com/office/drawing/2016/5/12/chartex" xmlns:cx7="http://schemas.microsoft.com/office/drawing/2016/5/13/chartex" xmlns:cx8="http://schemas.microsoft.com/office/drawing/2016/5/14/chartex" xmlns:mc="http://schemas.openxmlformats.org/markup-compatibility/2006" xmlns:aink="http://schemas.microsoft.com/office/drawing/2016/ink" xmlns:am3d="http://schemas.microsoft.com/office/drawing/2017/model3d" xmlns:o="urn:schemas-microsoft-com:office:office" xmlns:oel="http://schemas.microsoft.com/office/2019/extlst" xmlns:r="http://schemas.openxmlformats.org/officeDocument/2006/relationships" xmlns:m="http://schemas.openxmlformats.org/officeDocument/2006/math" xmlns:v="urn:schemas-microsoft-com:vml" xmlns:wp14="http://schemas.microsoft.com/office/word/2010/wordprocessingDrawing" xmlns:wp="http://schemas.openxmlformats.org/drawingml/2006/wordprocessingDrawing" xmlns:w10="urn:schemas-microsoft-com:office:word" xmlns:w="http://schemas.openxmlformats.org/wordprocessingml/2006/main" xmlns:w14="http://schemas.microsoft.com/office/word/2010/wordml" xmlns:w15="http://schemas.microsoft.com/office/word/2012/wordml" xmlns:w16cex="http://schemas.microsoft.com/office/word/2018/wordml/cex" xmlns:w16cid="http://schemas.microsoft.com/office/word/2016/wordml/cid" xmlns:w16="http://schemas.microsoft.com/office/word/2018/wordml" xmlns:w16du="http://schemas.microsoft.com/office/word/2023/wordml/word16du" xmlns:w16sdtdh="http://schemas.microsoft.com/office/word/2020/wordml/sdtdatahash" xmlns:w16sdtfl="http://schemas.microsoft.com/office/word/2024/wordml/sdtformatlock" xmlns:w16se="http://schemas.microsoft.com/office/word/2015/wordml/symex" xmlns:wpg="http://schemas.microsoft.com/office/word/2010/wordprocessingGroup" xmlns:wpi="http://schemas.microsoft.com/office/word/2010/wordprocessingInk" xmlns:wne="http://schemas.microsoft.com/office/word/2006/wordml" xmlns:wps="http://schemas.microsoft.com/office/word/2010/wordprocessingShape" mc:Ignorable="w14 w15 w16se w16cid w16 w16cex w16sdtdh w16sdtfl w16du wp14">
   <w:tbl>
     <w:tblPr>
       <w:tblStyle w:val="Tablaconcuadrcula"/>
@@ -9911,7 +10332,7 @@
               <w:lang w:val="en-US"/>
             </w:rPr>
             <w:drawing>
-              <wp:inline distT="0" distB="0" distL="0" distR="0" wp14:anchorId="29090AAB" wp14:editId="5AEB0EC5">
+              <wp:inline distT="0" distB="0" distL="0" distR="0" wp14:anchorId="2C6D6C46" wp14:editId="7CDF8E9F">
                 <wp:extent cx="284999" cy="431847"/>
                 <wp:effectExtent l="0" t="0" r="1270" b="6350"/>
                 <wp:docPr id="8" name="Imagen 8"/>
@@ -9982,7 +10403,7 @@
 </file>
 
 <file path=word/numbering.xml><?xml version="1.0" encoding="utf-8"?>
-<w:numbering xmlns:wpc="http://schemas.microsoft.com/office/word/2010/wordprocessingCanvas" xmlns:cx="http://schemas.microsoft.com/office/drawing/2014/chartex" xmlns:mc="http://schemas.openxmlformats.org/markup-compatibility/2006" xmlns:o="urn:schemas-microsoft-com:office:office" xmlns:r="http://schemas.openxmlformats.org/officeDocument/2006/relationships" xmlns:m="http://schemas.openxmlformats.org/officeDocument/2006/math" xmlns:v="urn:schemas-microsoft-com:vml" xmlns:wp14="http://schemas.microsoft.com/office/word/2010/wordprocessingDrawing" xmlns:wp="http://schemas.openxmlformats.org/drawingml/2006/wordprocessingDrawing" xmlns:w10="urn:schemas-microsoft-com:office:word" xmlns:w="http://schemas.openxmlformats.org/wordprocessingml/2006/main" xmlns:w14="http://schemas.microsoft.com/office/word/2010/wordml" xmlns:w15="http://schemas.microsoft.com/office/word/2012/wordml" xmlns:w16se="http://schemas.microsoft.com/office/word/2015/wordml/symex" xmlns:wpg="http://schemas.microsoft.com/office/word/2010/wordprocessingGroup" xmlns:wpi="http://schemas.microsoft.com/office/word/2010/wordprocessingInk" xmlns:wne="http://schemas.microsoft.com/office/word/2006/wordml" xmlns:wps="http://schemas.microsoft.com/office/word/2010/wordprocessingShape" mc:Ignorable="w14 w15 w16se wp14">
+<w:numbering xmlns:wpc="http://schemas.microsoft.com/office/word/2010/wordprocessingCanvas" xmlns:cx="http://schemas.microsoft.com/office/drawing/2014/chartex" xmlns:cx1="http://schemas.microsoft.com/office/drawing/2015/9/8/chartex" xmlns:cx2="http://schemas.microsoft.com/office/drawing/2015/10/21/chartex" xmlns:cx3="http://schemas.microsoft.com/office/drawing/2016/5/9/chartex" xmlns:cx4="http://schemas.microsoft.com/office/drawing/2016/5/10/chartex" xmlns:cx5="http://schemas.microsoft.com/office/drawing/2016/5/11/chartex" xmlns:cx6="http://schemas.microsoft.com/office/drawing/2016/5/12/chartex" xmlns:cx7="http://schemas.microsoft.com/office/drawing/2016/5/13/chartex" xmlns:cx8="http://schemas.microsoft.com/office/drawing/2016/5/14/chartex" xmlns:mc="http://schemas.openxmlformats.org/markup-compatibility/2006" xmlns:aink="http://schemas.microsoft.com/office/drawing/2016/ink" xmlns:am3d="http://schemas.microsoft.com/office/drawing/2017/model3d" xmlns:o="urn:schemas-microsoft-com:office:office" xmlns:oel="http://schemas.microsoft.com/office/2019/extlst" xmlns:r="http://schemas.openxmlformats.org/officeDocument/2006/relationships" xmlns:m="http://schemas.openxmlformats.org/officeDocument/2006/math" xmlns:v="urn:schemas-microsoft-com:vml" xmlns:wp14="http://schemas.microsoft.com/office/word/2010/wordprocessingDrawing" xmlns:wp="http://schemas.openxmlformats.org/drawingml/2006/wordprocessingDrawing" xmlns:w10="urn:schemas-microsoft-com:office:word" xmlns:w="http://schemas.openxmlformats.org/wordprocessingml/2006/main" xmlns:w14="http://schemas.microsoft.com/office/word/2010/wordml" xmlns:w15="http://schemas.microsoft.com/office/word/2012/wordml" xmlns:w16cex="http://schemas.microsoft.com/office/word/2018/wordml/cex" xmlns:w16cid="http://schemas.microsoft.com/office/word/2016/wordml/cid" xmlns:w16="http://schemas.microsoft.com/office/word/2018/wordml" xmlns:w16du="http://schemas.microsoft.com/office/word/2023/wordml/word16du" xmlns:w16sdtdh="http://schemas.microsoft.com/office/word/2020/wordml/sdtdatahash" xmlns:w16sdtfl="http://schemas.microsoft.com/office/word/2024/wordml/sdtformatlock" xmlns:w16se="http://schemas.microsoft.com/office/word/2015/wordml/symex" xmlns:wpg="http://schemas.microsoft.com/office/word/2010/wordprocessingGroup" xmlns:wpi="http://schemas.microsoft.com/office/word/2010/wordprocessingInk" xmlns:wne="http://schemas.microsoft.com/office/word/2006/wordml" xmlns:wps="http://schemas.microsoft.com/office/word/2010/wordprocessingShape" mc:Ignorable="w14 w15 w16se w16cid w16 w16cex w16sdtdh w16sdtfl w16du wp14">
   <w:abstractNum w:abstractNumId="0" w15:restartNumberingAfterBreak="0">
     <w:nsid w:val="1407776E"/>
     <w:multiLevelType w:val="hybridMultilevel"/>
@@ -10294,10 +10715,10 @@
       </w:pPr>
     </w:lvl>
   </w:abstractNum>
-  <w:num w:numId="1">
+  <w:num w:numId="1" w16cid:durableId="226571868">
     <w:abstractNumId w:val="2"/>
   </w:num>
-  <w:num w:numId="2">
+  <w:num w:numId="2" w16cid:durableId="458189679">
     <w:abstractNumId w:val="1"/>
     <w:lvlOverride w:ilvl="0">
       <w:lvl w:ilvl="0">
@@ -10307,14 +10728,14 @@
       </w:lvl>
     </w:lvlOverride>
   </w:num>
-  <w:num w:numId="3">
+  <w:num w:numId="3" w16cid:durableId="93133998">
     <w:abstractNumId w:val="0"/>
   </w:num>
 </w:numbering>
 </file>
 
 <file path=word/styles.xml><?xml version="1.0" encoding="utf-8"?>
-<w:styles xmlns:mc="http://schemas.openxmlformats.org/markup-compatibility/2006" xmlns:r="http://schemas.openxmlformats.org/officeDocument/2006/relationships" xmlns:w="http://schemas.openxmlformats.org/wordprocessingml/2006/main" xmlns:w14="http://schemas.microsoft.com/office/word/2010/wordml" xmlns:w15="http://schemas.microsoft.com/office/word/2012/wordml" xmlns:w16se="http://schemas.microsoft.com/office/word/2015/wordml/symex" mc:Ignorable="w14 w15 w16se">
+<w:styles xmlns:mc="http://schemas.openxmlformats.org/markup-compatibility/2006" xmlns:r="http://schemas.openxmlformats.org/officeDocument/2006/relationships" xmlns:w="http://schemas.openxmlformats.org/wordprocessingml/2006/main" xmlns:w14="http://schemas.microsoft.com/office/word/2010/wordml" xmlns:w15="http://schemas.microsoft.com/office/word/2012/wordml" xmlns:w16cex="http://schemas.microsoft.com/office/word/2018/wordml/cex" xmlns:w16cid="http://schemas.microsoft.com/office/word/2016/wordml/cid" xmlns:w16="http://schemas.microsoft.com/office/word/2018/wordml" xmlns:w16du="http://schemas.microsoft.com/office/word/2023/wordml/word16du" xmlns:w16sdtdh="http://schemas.microsoft.com/office/word/2020/wordml/sdtdatahash" xmlns:w16sdtfl="http://schemas.microsoft.com/office/word/2024/wordml/sdtformatlock" xmlns:w16se="http://schemas.microsoft.com/office/word/2015/wordml/symex" mc:Ignorable="w14 w15 w16se w16cid w16 w16cex w16sdtdh w16sdtfl w16du">
   <w:docDefaults>
     <w:rPrDefault>
       <w:rPr>
@@ -10330,7 +10751,7 @@
       </w:pPr>
     </w:pPrDefault>
   </w:docDefaults>
-  <w:latentStyles w:defLockedState="0" w:defUIPriority="99" w:defSemiHidden="0" w:defUnhideWhenUsed="0" w:defQFormat="0" w:count="371">
+  <w:latentStyles w:defLockedState="0" w:defUIPriority="99" w:defSemiHidden="0" w:defUnhideWhenUsed="0" w:defQFormat="0" w:count="376">
     <w:lsdException w:name="Normal" w:uiPriority="0" w:qFormat="1"/>
     <w:lsdException w:name="heading 1" w:uiPriority="9" w:qFormat="1"/>
     <w:lsdException w:name="heading 2" w:semiHidden="1" w:uiPriority="9" w:unhideWhenUsed="1" w:qFormat="1"/>
@@ -10702,6 +11123,11 @@
     <w:lsdException w:name="List Table 5 Dark Accent 6" w:uiPriority="50"/>
     <w:lsdException w:name="List Table 6 Colorful Accent 6" w:uiPriority="51"/>
     <w:lsdException w:name="List Table 7 Colorful Accent 6" w:uiPriority="52"/>
+    <w:lsdException w:name="Mention" w:semiHidden="1" w:unhideWhenUsed="1"/>
+    <w:lsdException w:name="Smart Hyperlink" w:semiHidden="1" w:unhideWhenUsed="1"/>
+    <w:lsdException w:name="Hashtag" w:semiHidden="1" w:unhideWhenUsed="1"/>
+    <w:lsdException w:name="Unresolved Mention" w:semiHidden="1" w:unhideWhenUsed="1"/>
+    <w:lsdException w:name="Smart Link" w:semiHidden="1" w:unhideWhenUsed="1"/>
   </w:latentStyles>
   <w:style w:type="paragraph" w:default="1" w:styleId="Normal">
     <w:name w:val="Normal"/>

</xml_diff>